<commit_message>
Add delay in communication
simulate delay in file message_listener.h/cpp
</commit_message>
<xml_diff>
--- a/documentation.docx
+++ b/documentation.docx
@@ -466,8 +466,8 @@
         <w:lastRenderedPageBreak/>
         <w:drawing>
           <wp:inline distT="0" distB="0" distL="0" distR="0" wp14:anchorId="47D61B03" wp14:editId="120A2010">
-            <wp:extent cx="2530436" cy="2190750"/>
-            <wp:effectExtent l="0" t="0" r="3810" b="0"/>
+            <wp:extent cx="2405747" cy="2082800"/>
+            <wp:effectExtent l="0" t="0" r="0" b="0"/>
             <wp:docPr id="2" name="图片 2"/>
             <wp:cNvGraphicFramePr>
               <a:graphicFrameLocks xmlns:a="http://schemas.openxmlformats.org/drawingml/2006/main" noChangeAspect="1"/>
@@ -488,7 +488,7 @@
                   <pic:spPr>
                     <a:xfrm>
                       <a:off x="0" y="0"/>
-                      <a:ext cx="2539733" cy="2198799"/>
+                      <a:ext cx="2424411" cy="2098958"/>
                     </a:xfrm>
                     <a:prstGeom prst="rect">
                       <a:avLst/>
@@ -522,20 +522,33 @@
       <w:pPr>
         <w:ind w:firstLineChars="200" w:firstLine="420"/>
       </w:pPr>
+      <w:r>
+        <w:t>When the monitor receives</w:t>
+      </w:r>
+      <w:r>
+        <w:t xml:space="preserve"> a</w:t>
+      </w:r>
+      <w:r>
+        <w:t xml:space="preserve"> message of idleness from a robot, it prints lists of last visit time and visit count of all the vertices in the terminal.</w:t>
+      </w:r>
     </w:p>
     <w:p>
       <w:pPr>
         <w:ind w:firstLineChars="200" w:firstLine="420"/>
+        <w:jc w:val="left"/>
+        <w:rPr>
+          <w:rFonts w:hint="eastAsia"/>
+        </w:rPr>
       </w:pPr>
       <w:r>
         <w:rPr>
           <w:noProof/>
         </w:rPr>
         <w:drawing>
-          <wp:inline distT="0" distB="0" distL="0" distR="0" wp14:anchorId="6CB2453F" wp14:editId="3C440102">
-            <wp:extent cx="2514600" cy="2174012"/>
-            <wp:effectExtent l="0" t="0" r="0" b="0"/>
-            <wp:docPr id="3" name="图片 3"/>
+          <wp:inline distT="0" distB="0" distL="0" distR="0" wp14:anchorId="0BCC0412" wp14:editId="78E607C2">
+            <wp:extent cx="3841750" cy="584171"/>
+            <wp:effectExtent l="0" t="0" r="0" b="6985"/>
+            <wp:docPr id="12" name="图片 12"/>
             <wp:cNvGraphicFramePr>
               <a:graphicFrameLocks xmlns:a="http://schemas.openxmlformats.org/drawingml/2006/main" noChangeAspect="1"/>
             </wp:cNvGraphicFramePr>
@@ -555,7 +568,7 @@
                   <pic:spPr>
                     <a:xfrm>
                       <a:off x="0" y="0"/>
-                      <a:ext cx="2536246" cy="2192727"/>
+                      <a:ext cx="4048220" cy="615567"/>
                     </a:xfrm>
                     <a:prstGeom prst="rect">
                       <a:avLst/>
@@ -573,68 +586,14 @@
         <w:ind w:firstLineChars="200" w:firstLine="420"/>
       </w:pPr>
       <w:r>
-        <w:t>Click the button “Stop”</w:t>
-      </w:r>
-      <w:r>
-        <w:t xml:space="preserve"> to stop the simulation.</w:t>
-      </w:r>
-    </w:p>
-    <w:p>
-      <w:pPr>
-        <w:ind w:firstLineChars="200" w:firstLine="420"/>
-      </w:pPr>
-      <w:r>
-        <w:t>T</w:t>
-      </w:r>
-      <w:r>
-        <w:t>he statistical result will be saved in the folder “</w:t>
-      </w:r>
-      <w:r>
-        <w:rPr>
-          <w:shd w:val="pct15" w:color="auto" w:fill="FFFFFF"/>
-        </w:rPr>
-        <w:t>scripts/</w:t>
-      </w:r>
-      <w:r>
-        <w:rPr>
-          <w:shd w:val="pct15" w:color="auto" w:fill="FFFFFF"/>
-        </w:rPr>
-        <w:t>my_monitor/results</w:t>
-      </w:r>
-      <w:r>
-        <w:t>”</w:t>
-      </w:r>
-      <w:r>
-        <w:t>, named as “</w:t>
-      </w:r>
-      <w:r>
-        <w:rPr>
-          <w:shd w:val="pct15" w:color="auto" w:fill="FFFFFF"/>
-        </w:rPr>
-        <w:t>cumberland_4_results.txt</w:t>
-      </w:r>
-      <w:r>
-        <w:t>”</w:t>
-      </w:r>
-    </w:p>
-    <w:p>
-      <w:pPr>
-        <w:ind w:firstLineChars="200" w:firstLine="420"/>
-      </w:pPr>
-    </w:p>
-    <w:p>
-      <w:pPr>
-        <w:ind w:firstLineChars="200" w:firstLine="420"/>
-      </w:pPr>
-      <w:r>
         <w:rPr>
           <w:noProof/>
         </w:rPr>
         <w:drawing>
-          <wp:inline distT="0" distB="0" distL="0" distR="0" wp14:anchorId="2CD60136" wp14:editId="6E6B41EA">
-            <wp:extent cx="2501900" cy="2166646"/>
-            <wp:effectExtent l="0" t="0" r="0" b="5080"/>
-            <wp:docPr id="4" name="图片 4"/>
+          <wp:inline distT="0" distB="0" distL="0" distR="0" wp14:anchorId="6CB2453F" wp14:editId="3C440102">
+            <wp:extent cx="2431132" cy="2101850"/>
+            <wp:effectExtent l="0" t="0" r="7620" b="0"/>
+            <wp:docPr id="3" name="图片 3"/>
             <wp:cNvGraphicFramePr>
               <a:graphicFrameLocks xmlns:a="http://schemas.openxmlformats.org/drawingml/2006/main" noChangeAspect="1"/>
             </wp:cNvGraphicFramePr>
@@ -654,7 +613,7 @@
                   <pic:spPr>
                     <a:xfrm>
                       <a:off x="0" y="0"/>
-                      <a:ext cx="2517422" cy="2180088"/>
+                      <a:ext cx="2464641" cy="2130820"/>
                     </a:xfrm>
                     <a:prstGeom prst="rect">
                       <a:avLst/>
@@ -672,6 +631,55 @@
         <w:ind w:firstLineChars="200" w:firstLine="420"/>
       </w:pPr>
       <w:r>
+        <w:t>Click the button “Stop”</w:t>
+      </w:r>
+      <w:r>
+        <w:t xml:space="preserve"> to stop the simulation.</w:t>
+      </w:r>
+    </w:p>
+    <w:p>
+      <w:pPr>
+        <w:ind w:firstLineChars="200" w:firstLine="420"/>
+      </w:pPr>
+      <w:r>
+        <w:t>T</w:t>
+      </w:r>
+      <w:r>
+        <w:t>he statistical result will be saved in the folder “</w:t>
+      </w:r>
+      <w:r>
+        <w:rPr>
+          <w:shd w:val="pct15" w:color="auto" w:fill="FFFFFF"/>
+        </w:rPr>
+        <w:t>scripts/</w:t>
+      </w:r>
+      <w:r>
+        <w:rPr>
+          <w:shd w:val="pct15" w:color="auto" w:fill="FFFFFF"/>
+        </w:rPr>
+        <w:t>my_monitor/results</w:t>
+      </w:r>
+      <w:r>
+        <w:t>”</w:t>
+      </w:r>
+      <w:r>
+        <w:t>, named as “</w:t>
+      </w:r>
+      <w:r>
+        <w:rPr>
+          <w:shd w:val="pct15" w:color="auto" w:fill="FFFFFF"/>
+        </w:rPr>
+        <w:t>cumberland_4_results.txt</w:t>
+      </w:r>
+      <w:r>
+        <w:t>”</w:t>
+      </w:r>
+    </w:p>
+    <w:p>
+      <w:pPr>
+        <w:ind w:firstLineChars="200" w:firstLine="420"/>
+      </w:pPr>
+      <w:r>
         <w:rPr>
           <w:rFonts w:hint="eastAsia"/>
         </w:rPr>
@@ -692,78 +700,19 @@
     <w:p>
       <w:pPr>
         <w:ind w:firstLineChars="200" w:firstLine="420"/>
-      </w:pPr>
-    </w:p>
-    <w:p>
-      <w:r>
-        <w:rPr>
-          <w:rFonts w:hint="eastAsia"/>
-        </w:rPr>
-        <w:t>7. To restart the simulation, you need to stop all the programs above and redo</w:t>
-      </w:r>
-      <w:r>
-        <w:t xml:space="preserve"> step 4 to 6.</w:t>
-      </w:r>
-    </w:p>
-    <w:p/>
-    <w:p>
-      <w:r>
-        <w:rPr>
-          <w:rFonts w:hint="eastAsia"/>
-        </w:rPr>
-        <w:t xml:space="preserve">8. </w:t>
-      </w:r>
-      <w:r>
-        <w:t>The statistical result</w:t>
-      </w:r>
-    </w:p>
-    <w:p>
-      <w:pPr>
-        <w:ind w:firstLineChars="200" w:firstLine="420"/>
-      </w:pPr>
-      <w:r>
-        <w:t>In the file “cumberland_4_results.txt”, the content is similar to the picture below. The term “VertexID” makes a list of vertex ID in graph cumberland (40 vertices). The term</w:t>
-      </w:r>
-      <w:r>
-        <w:t xml:space="preserve"> “VisitCount” means the number of visits to the vertex; “MaxIdleness” means the maximum idleness of the vertex during patrolling; “MeanIdleness” means the average idleness and “StdDevIdleness” means the standard deviation</w:t>
-      </w:r>
-      <w:r>
-        <w:t>. The term “IdlenessRecord” gives the record of each vertex, and the number of items in a row equals to the “VisitCount” of the corresponding vertex.</w:t>
-      </w:r>
-    </w:p>
-    <w:p>
-      <w:pPr>
-        <w:ind w:firstLineChars="200" w:firstLine="420"/>
-      </w:pPr>
-      <w:r>
-        <w:t>More information can be found in the source file</w:t>
-      </w:r>
-      <w:r>
-        <w:t xml:space="preserve"> “</w:t>
-      </w:r>
-      <w:r>
-        <w:rPr>
-          <w:shd w:val="pct15" w:color="auto" w:fill="FFFFFF"/>
-        </w:rPr>
-        <w:t>scripts/my_monitor/my_monitor.py</w:t>
-      </w:r>
-      <w:r>
-        <w:t>”</w:t>
-      </w:r>
-      <w:r>
-        <w:t>.</w:t>
-      </w:r>
-    </w:p>
-    <w:p>
+        <w:rPr>
+          <w:rFonts w:hint="eastAsia"/>
+        </w:rPr>
+      </w:pPr>
       <w:r>
         <w:rPr>
           <w:noProof/>
         </w:rPr>
         <w:drawing>
-          <wp:inline distT="0" distB="0" distL="0" distR="0" wp14:anchorId="2418DE59" wp14:editId="6916C7C8">
-            <wp:extent cx="5274310" cy="1568450"/>
-            <wp:effectExtent l="0" t="0" r="2540" b="0"/>
-            <wp:docPr id="5" name="图片 5"/>
+          <wp:inline distT="0" distB="0" distL="0" distR="0" wp14:anchorId="4DBA7DA9" wp14:editId="0673A752">
+            <wp:extent cx="2456408" cy="2127250"/>
+            <wp:effectExtent l="0" t="0" r="1270" b="6350"/>
+            <wp:docPr id="4" name="图片 4"/>
             <wp:cNvGraphicFramePr>
               <a:graphicFrameLocks xmlns:a="http://schemas.openxmlformats.org/drawingml/2006/main" noChangeAspect="1"/>
             </wp:cNvGraphicFramePr>
@@ -783,7 +732,7 @@
                   <pic:spPr>
                     <a:xfrm>
                       <a:off x="0" y="0"/>
-                      <a:ext cx="5274310" cy="1568450"/>
+                      <a:ext cx="2474792" cy="2143170"/>
                     </a:xfrm>
                     <a:prstGeom prst="rect">
                       <a:avLst/>
@@ -797,11 +746,58 @@
       </w:r>
     </w:p>
     <w:p>
+      <w:r>
+        <w:rPr>
+          <w:rFonts w:hint="eastAsia"/>
+        </w:rPr>
+        <w:lastRenderedPageBreak/>
+        <w:t>7. To restart the simulation, you need to stop all the programs above and redo</w:t>
+      </w:r>
+      <w:r>
+        <w:t xml:space="preserve"> step 4 to 6.</w:t>
+      </w:r>
+    </w:p>
+    <w:p/>
+    <w:p>
+      <w:r>
+        <w:rPr>
+          <w:rFonts w:hint="eastAsia"/>
+        </w:rPr>
+        <w:t xml:space="preserve">8. </w:t>
+      </w:r>
+      <w:r>
+        <w:t>The statistical result</w:t>
+      </w:r>
+    </w:p>
+    <w:p>
       <w:pPr>
         <w:ind w:firstLineChars="200" w:firstLine="420"/>
       </w:pPr>
       <w:r>
-        <w:t>You can import the data into excel like the picture below, or use other methods to process it.</w:t>
+        <w:t>In the file “cumberland_4_results.txt”, the content is similar to the picture below. The term “VertexID” makes a list of vertex ID in graph cumberland (40 vertices). The term</w:t>
+      </w:r>
+      <w:r>
+        <w:t xml:space="preserve"> “VisitCount” means the number of visits to the vertex; “MaxIdleness” means the maximum idleness of the vertex during patrolling; “MeanIdleness” means the average idleness and “StdDevIdleness” means the standard deviation</w:t>
+      </w:r>
+      <w:r>
+        <w:t>. The term “IdlenessRecord” gives the record of each vertex, and the number of items in a row equals to the “VisitCount” of the corresponding vertex.</w:t>
+      </w:r>
+    </w:p>
+    <w:p>
+      <w:pPr>
+        <w:ind w:firstLineChars="200" w:firstLine="420"/>
+      </w:pPr>
+      <w:r>
+        <w:t>More information can be found in the source file “</w:t>
+      </w:r>
+      <w:r>
+        <w:rPr>
+          <w:shd w:val="pct15" w:color="auto" w:fill="FFFFFF"/>
+        </w:rPr>
+        <w:t>scripts/my_monitor/my_monitor.py</w:t>
+      </w:r>
+      <w:r>
+        <w:t>”.</w:t>
       </w:r>
     </w:p>
     <w:p>
@@ -810,10 +806,10 @@
           <w:noProof/>
         </w:rPr>
         <w:drawing>
-          <wp:inline distT="0" distB="0" distL="0" distR="0" wp14:anchorId="5DFE5DB3" wp14:editId="4979C3E2">
-            <wp:extent cx="4972050" cy="476493"/>
-            <wp:effectExtent l="0" t="0" r="0" b="0"/>
-            <wp:docPr id="6" name="图片 6"/>
+          <wp:inline distT="0" distB="0" distL="0" distR="0" wp14:anchorId="2418DE59" wp14:editId="6916C7C8">
+            <wp:extent cx="5274310" cy="1568450"/>
+            <wp:effectExtent l="0" t="0" r="2540" b="0"/>
+            <wp:docPr id="5" name="图片 5"/>
             <wp:cNvGraphicFramePr>
               <a:graphicFrameLocks xmlns:a="http://schemas.openxmlformats.org/drawingml/2006/main" noChangeAspect="1"/>
             </wp:cNvGraphicFramePr>
@@ -833,6 +829,56 @@
                   <pic:spPr>
                     <a:xfrm>
                       <a:off x="0" y="0"/>
+                      <a:ext cx="5274310" cy="1568450"/>
+                    </a:xfrm>
+                    <a:prstGeom prst="rect">
+                      <a:avLst/>
+                    </a:prstGeom>
+                  </pic:spPr>
+                </pic:pic>
+              </a:graphicData>
+            </a:graphic>
+          </wp:inline>
+        </w:drawing>
+      </w:r>
+    </w:p>
+    <w:p>
+      <w:pPr>
+        <w:ind w:firstLineChars="200" w:firstLine="420"/>
+      </w:pPr>
+      <w:r>
+        <w:t>You can import the data into excel like the picture below, or use other methods to process it.</w:t>
+      </w:r>
+    </w:p>
+    <w:p>
+      <w:r>
+        <w:rPr>
+          <w:noProof/>
+        </w:rPr>
+        <w:drawing>
+          <wp:inline distT="0" distB="0" distL="0" distR="0" wp14:anchorId="5DFE5DB3" wp14:editId="4979C3E2">
+            <wp:extent cx="4972050" cy="476493"/>
+            <wp:effectExtent l="0" t="0" r="0" b="0"/>
+            <wp:docPr id="6" name="图片 6"/>
+            <wp:cNvGraphicFramePr>
+              <a:graphicFrameLocks xmlns:a="http://schemas.openxmlformats.org/drawingml/2006/main" noChangeAspect="1"/>
+            </wp:cNvGraphicFramePr>
+            <a:graphic xmlns:a="http://schemas.openxmlformats.org/drawingml/2006/main">
+              <a:graphicData uri="http://schemas.openxmlformats.org/drawingml/2006/picture">
+                <pic:pic xmlns:pic="http://schemas.openxmlformats.org/drawingml/2006/picture">
+                  <pic:nvPicPr>
+                    <pic:cNvPr id="1" name=""/>
+                    <pic:cNvPicPr/>
+                  </pic:nvPicPr>
+                  <pic:blipFill>
+                    <a:blip r:embed="rId18"/>
+                    <a:stretch>
+                      <a:fillRect/>
+                    </a:stretch>
+                  </pic:blipFill>
+                  <pic:spPr>
+                    <a:xfrm>
+                      <a:off x="0" y="0"/>
                       <a:ext cx="5067336" cy="485625"/>
                     </a:xfrm>
                     <a:prstGeom prst="rect">
@@ -875,7 +921,7 @@
       <w:r>
         <w:t xml:space="preserve">, it may be the problem related to </w:t>
       </w:r>
-      <w:hyperlink r:id="rId18" w:history="1">
+      <w:hyperlink r:id="rId19" w:history="1">
         <w:r>
           <w:rPr>
             <w:rStyle w:val="a5"/>
@@ -889,7 +935,7 @@
       <w:r>
         <w:t xml:space="preserve">u can install updates to fix it (from </w:t>
       </w:r>
-      <w:hyperlink r:id="rId19" w:history="1">
+      <w:hyperlink r:id="rId20" w:history="1">
         <w:r>
           <w:rPr>
             <w:rStyle w:val="a5"/>
@@ -925,7 +971,7 @@
                     <pic:cNvPicPr/>
                   </pic:nvPicPr>
                   <pic:blipFill rotWithShape="1">
-                    <a:blip r:embed="rId20"/>
+                    <a:blip r:embed="rId21"/>
                     <a:srcRect b="49797"/>
                     <a:stretch/>
                   </pic:blipFill>
@@ -977,7 +1023,7 @@
                     <pic:cNvPicPr/>
                   </pic:nvPicPr>
                   <pic:blipFill>
-                    <a:blip r:embed="rId21"/>
+                    <a:blip r:embed="rId22"/>
                     <a:stretch>
                       <a:fillRect/>
                     </a:stretch>
@@ -1012,105 +1058,6 @@
             <wp:extent cx="2286000" cy="2008300"/>
             <wp:effectExtent l="0" t="0" r="0" b="0"/>
             <wp:docPr id="8" name="图片 8"/>
-            <wp:cNvGraphicFramePr>
-              <a:graphicFrameLocks xmlns:a="http://schemas.openxmlformats.org/drawingml/2006/main" noChangeAspect="1"/>
-            </wp:cNvGraphicFramePr>
-            <a:graphic xmlns:a="http://schemas.openxmlformats.org/drawingml/2006/main">
-              <a:graphicData uri="http://schemas.openxmlformats.org/drawingml/2006/picture">
-                <pic:pic xmlns:pic="http://schemas.openxmlformats.org/drawingml/2006/picture">
-                  <pic:nvPicPr>
-                    <pic:cNvPr id="1" name=""/>
-                    <pic:cNvPicPr/>
-                  </pic:nvPicPr>
-                  <pic:blipFill>
-                    <a:blip r:embed="rId22"/>
-                    <a:stretch>
-                      <a:fillRect/>
-                    </a:stretch>
-                  </pic:blipFill>
-                  <pic:spPr>
-                    <a:xfrm>
-                      <a:off x="0" y="0"/>
-                      <a:ext cx="2308633" cy="2028183"/>
-                    </a:xfrm>
-                    <a:prstGeom prst="rect">
-                      <a:avLst/>
-                    </a:prstGeom>
-                  </pic:spPr>
-                </pic:pic>
-              </a:graphicData>
-            </a:graphic>
-          </wp:inline>
-        </w:drawing>
-      </w:r>
-    </w:p>
-    <w:p/>
-    <w:p>
-      <w:r>
-        <w:rPr>
-          <w:rFonts w:hint="eastAsia"/>
-        </w:rPr>
-        <w:t xml:space="preserve">2. </w:t>
-      </w:r>
-      <w:r>
-        <w:t>An</w:t>
-      </w:r>
-      <w:r>
-        <w:t xml:space="preserve"> error like this</w:t>
-      </w:r>
-      <w:r>
-        <w:t xml:space="preserve"> may occur when you run “</w:t>
-      </w:r>
-      <w:r>
-        <w:rPr>
-          <w:shd w:val="pct15" w:color="auto" w:fill="FFFFFF"/>
-        </w:rPr>
-        <w:t>roslaunch my_patrol_sim patrol_multi_robot.launch</w:t>
-      </w:r>
-      <w:r>
-        <w:t>”</w:t>
-      </w:r>
-      <w:r>
-        <w:t>. I</w:t>
-      </w:r>
-      <w:r>
-        <w:t>t</w:t>
-      </w:r>
-      <w:r>
-        <w:t xml:space="preserve"> is caused by</w:t>
-      </w:r>
-      <w:r>
-        <w:t xml:space="preserve"> ROS</w:t>
-      </w:r>
-      <w:r>
-        <w:t xml:space="preserve"> tf transform</w:t>
-      </w:r>
-      <w:r>
-        <w:t>,</w:t>
-      </w:r>
-      <w:r>
-        <w:t xml:space="preserve"> and</w:t>
-      </w:r>
-      <w:r>
-        <w:t xml:space="preserve"> does not affect </w:t>
-      </w:r>
-      <w:r>
-        <w:t>the program.</w:t>
-      </w:r>
-    </w:p>
-    <w:p>
-      <w:pPr>
-        <w:ind w:firstLineChars="200" w:firstLine="420"/>
-      </w:pPr>
-      <w:r>
-        <w:rPr>
-          <w:noProof/>
-        </w:rPr>
-        <w:drawing>
-          <wp:inline distT="0" distB="0" distL="0" distR="0" wp14:anchorId="70740ADF" wp14:editId="59154C32">
-            <wp:extent cx="4140200" cy="420201"/>
-            <wp:effectExtent l="0" t="0" r="0" b="0"/>
-            <wp:docPr id="9" name="图片 9"/>
             <wp:cNvGraphicFramePr>
               <a:graphicFrameLocks xmlns:a="http://schemas.openxmlformats.org/drawingml/2006/main" noChangeAspect="1"/>
             </wp:cNvGraphicFramePr>
@@ -1130,7 +1077,7 @@
                   <pic:spPr>
                     <a:xfrm>
                       <a:off x="0" y="0"/>
-                      <a:ext cx="4236816" cy="430007"/>
+                      <a:ext cx="2308633" cy="2028183"/>
                     </a:xfrm>
                     <a:prstGeom prst="rect">
                       <a:avLst/>
@@ -1149,34 +1096,52 @@
         <w:rPr>
           <w:rFonts w:hint="eastAsia"/>
         </w:rPr>
-        <w:t>3. An error like this may occur in the ter</w:t>
-      </w:r>
-      <w:r>
-        <w:t>minal</w:t>
-      </w:r>
-      <w:r>
-        <w:rPr>
-          <w:rFonts w:hint="eastAsia"/>
-        </w:rPr>
-        <w:t xml:space="preserve"> which runs </w:t>
-      </w:r>
-      <w:r>
-        <w:t>“</w:t>
-      </w:r>
-      <w:r>
-        <w:rPr>
-          <w:shd w:val="pct15" w:color="auto" w:fill="FFFFFF"/>
-        </w:rPr>
-        <w:t>roslaunch my_patrol_sim navigation_multi_robot.launch</w:t>
+        <w:t xml:space="preserve">2. </w:t>
+      </w:r>
+      <w:r>
+        <w:t>An</w:t>
+      </w:r>
+      <w:r>
+        <w:t xml:space="preserve"> error like this</w:t>
+      </w:r>
+      <w:r>
+        <w:t xml:space="preserve"> may occur when you run “</w:t>
+      </w:r>
+      <w:r>
+        <w:rPr>
+          <w:shd w:val="pct15" w:color="auto" w:fill="FFFFFF"/>
+        </w:rPr>
+        <w:t>roslaunch my_patrol_sim patrol_multi_robot.launch</w:t>
       </w:r>
       <w:r>
         <w:t>”</w:t>
       </w:r>
       <w:r>
-        <w:t>. It is caused by ROS navigation module</w:t>
-      </w:r>
-      <w:r>
-        <w:t>, and means that robots are likely to be stuck with each other.</w:t>
+        <w:t>. I</w:t>
+      </w:r>
+      <w:r>
+        <w:t>t</w:t>
+      </w:r>
+      <w:r>
+        <w:t xml:space="preserve"> is caused by</w:t>
+      </w:r>
+      <w:r>
+        <w:t xml:space="preserve"> ROS</w:t>
+      </w:r>
+      <w:r>
+        <w:t xml:space="preserve"> tf transform</w:t>
+      </w:r>
+      <w:r>
+        <w:t>,</w:t>
+      </w:r>
+      <w:r>
+        <w:t xml:space="preserve"> and</w:t>
+      </w:r>
+      <w:r>
+        <w:t xml:space="preserve"> does not affect </w:t>
+      </w:r>
+      <w:r>
+        <w:t>the program.</w:t>
       </w:r>
     </w:p>
     <w:p>
@@ -1188,10 +1153,10 @@
           <w:noProof/>
         </w:rPr>
         <w:drawing>
-          <wp:inline distT="0" distB="0" distL="0" distR="0" wp14:anchorId="4B344312" wp14:editId="08F59B6E">
-            <wp:extent cx="4127500" cy="1254748"/>
-            <wp:effectExtent l="0" t="0" r="6350" b="3175"/>
-            <wp:docPr id="10" name="图片 10"/>
+          <wp:inline distT="0" distB="0" distL="0" distR="0" wp14:anchorId="70740ADF" wp14:editId="59154C32">
+            <wp:extent cx="4140200" cy="420201"/>
+            <wp:effectExtent l="0" t="0" r="0" b="0"/>
+            <wp:docPr id="9" name="图片 9"/>
             <wp:cNvGraphicFramePr>
               <a:graphicFrameLocks xmlns:a="http://schemas.openxmlformats.org/drawingml/2006/main" noChangeAspect="1"/>
             </wp:cNvGraphicFramePr>
@@ -1211,6 +1176,87 @@
                   <pic:spPr>
                     <a:xfrm>
                       <a:off x="0" y="0"/>
+                      <a:ext cx="4236816" cy="430007"/>
+                    </a:xfrm>
+                    <a:prstGeom prst="rect">
+                      <a:avLst/>
+                    </a:prstGeom>
+                  </pic:spPr>
+                </pic:pic>
+              </a:graphicData>
+            </a:graphic>
+          </wp:inline>
+        </w:drawing>
+      </w:r>
+    </w:p>
+    <w:p/>
+    <w:p>
+      <w:r>
+        <w:rPr>
+          <w:rFonts w:hint="eastAsia"/>
+        </w:rPr>
+        <w:t>3. An error like this may occur in the ter</w:t>
+      </w:r>
+      <w:r>
+        <w:t>minal</w:t>
+      </w:r>
+      <w:r>
+        <w:rPr>
+          <w:rFonts w:hint="eastAsia"/>
+        </w:rPr>
+        <w:t xml:space="preserve"> which runs </w:t>
+      </w:r>
+      <w:r>
+        <w:t>“</w:t>
+      </w:r>
+      <w:r>
+        <w:rPr>
+          <w:shd w:val="pct15" w:color="auto" w:fill="FFFFFF"/>
+        </w:rPr>
+        <w:t>roslaunch my_patrol_sim navigation_multi_robot.launch</w:t>
+      </w:r>
+      <w:r>
+        <w:t>”</w:t>
+      </w:r>
+      <w:r>
+        <w:t>. It is caused by ROS navigation module</w:t>
+      </w:r>
+      <w:r>
+        <w:t>, and means that robots are likely to be stuck with each other.</w:t>
+      </w:r>
+    </w:p>
+    <w:p>
+      <w:pPr>
+        <w:ind w:firstLineChars="200" w:firstLine="420"/>
+      </w:pPr>
+      <w:r>
+        <w:rPr>
+          <w:noProof/>
+        </w:rPr>
+        <w:drawing>
+          <wp:inline distT="0" distB="0" distL="0" distR="0" wp14:anchorId="4B344312" wp14:editId="08F59B6E">
+            <wp:extent cx="4127500" cy="1254748"/>
+            <wp:effectExtent l="0" t="0" r="6350" b="3175"/>
+            <wp:docPr id="10" name="图片 10"/>
+            <wp:cNvGraphicFramePr>
+              <a:graphicFrameLocks xmlns:a="http://schemas.openxmlformats.org/drawingml/2006/main" noChangeAspect="1"/>
+            </wp:cNvGraphicFramePr>
+            <a:graphic xmlns:a="http://schemas.openxmlformats.org/drawingml/2006/main">
+              <a:graphicData uri="http://schemas.openxmlformats.org/drawingml/2006/picture">
+                <pic:pic xmlns:pic="http://schemas.openxmlformats.org/drawingml/2006/picture">
+                  <pic:nvPicPr>
+                    <pic:cNvPr id="1" name=""/>
+                    <pic:cNvPicPr/>
+                  </pic:nvPicPr>
+                  <pic:blipFill>
+                    <a:blip r:embed="rId25"/>
+                    <a:stretch>
+                      <a:fillRect/>
+                    </a:stretch>
+                  </pic:blipFill>
+                  <pic:spPr>
+                    <a:xfrm>
+                      <a:off x="0" y="0"/>
                       <a:ext cx="4164456" cy="1265983"/>
                     </a:xfrm>
                     <a:prstGeom prst="rect">
@@ -1843,7 +1889,7 @@
             <w:gridSpan w:val="2"/>
           </w:tcPr>
           <w:p>
-            <w:hyperlink r:id="rId25" w:history="1">
+            <w:hyperlink r:id="rId26" w:history="1">
               <w:r>
                 <w:rPr>
                   <w:rStyle w:val="a5"/>
@@ -2079,11 +2125,6 @@
             <w:tcW w:w="1833" w:type="dxa"/>
           </w:tcPr>
           <w:p>
-            <w:pPr>
-              <w:rPr>
-                <w:rFonts w:hint="eastAsia"/>
-              </w:rPr>
-            </w:pPr>
             <w:r>
               <w:rPr>
                 <w:rFonts w:hint="eastAsia"/>
@@ -2217,13 +2258,7 @@
               <w:rPr>
                 <w:rFonts w:hint="eastAsia"/>
               </w:rPr>
-              <w:t>files for Python</w:t>
-            </w:r>
-            <w:r>
-              <w:rPr>
-                <w:rFonts w:hint="eastAsia"/>
-              </w:rPr>
-              <w:t xml:space="preserve"> to use LCM messages</w:t>
+              <w:t>files for Python to use LCM messages</w:t>
             </w:r>
           </w:p>
         </w:tc>
@@ -2234,13 +2269,7 @@
             <w:tcW w:w="1552" w:type="dxa"/>
             <w:vMerge/>
           </w:tcPr>
-          <w:p>
-            <w:pPr>
-              <w:rPr>
-                <w:rFonts w:hint="eastAsia"/>
-              </w:rPr>
-            </w:pPr>
-          </w:p>
+          <w:p/>
         </w:tc>
         <w:tc>
           <w:tcPr>
@@ -2306,13 +2335,7 @@
             <w:tcW w:w="1552" w:type="dxa"/>
             <w:vMerge/>
           </w:tcPr>
-          <w:p>
-            <w:pPr>
-              <w:rPr>
-                <w:rFonts w:hint="eastAsia"/>
-              </w:rPr>
-            </w:pPr>
-          </w:p>
+          <w:p/>
         </w:tc>
         <w:tc>
           <w:tcPr>
@@ -2375,13 +2398,7 @@
             <w:tcW w:w="1552" w:type="dxa"/>
             <w:vMerge/>
           </w:tcPr>
-          <w:p>
-            <w:pPr>
-              <w:rPr>
-                <w:rFonts w:hint="eastAsia"/>
-              </w:rPr>
-            </w:pPr>
-          </w:p>
+          <w:p/>
         </w:tc>
         <w:tc>
           <w:tcPr>
@@ -2395,13 +2412,7 @@
             <w:tcW w:w="1833" w:type="dxa"/>
             <w:vMerge/>
           </w:tcPr>
-          <w:p>
-            <w:pPr>
-              <w:rPr>
-                <w:rFonts w:hint="eastAsia"/>
-              </w:rPr>
-            </w:pPr>
-          </w:p>
+          <w:p/>
         </w:tc>
         <w:tc>
           <w:tcPr>
@@ -2429,11 +2440,6 @@
             </w:r>
           </w:p>
           <w:p>
-            <w:pPr>
-              <w:rPr>
-                <w:rFonts w:hint="eastAsia"/>
-              </w:rPr>
-            </w:pPr>
             <w:r>
               <w:rPr>
                 <w:rFonts w:hint="eastAsia"/>
@@ -2468,13 +2474,7 @@
             <w:tcW w:w="1552" w:type="dxa"/>
             <w:vMerge/>
           </w:tcPr>
-          <w:p>
-            <w:pPr>
-              <w:rPr>
-                <w:rFonts w:hint="eastAsia"/>
-              </w:rPr>
-            </w:pPr>
-          </w:p>
+          <w:p/>
         </w:tc>
         <w:tc>
           <w:tcPr>
@@ -2526,13 +2526,7 @@
             <w:tcW w:w="1552" w:type="dxa"/>
             <w:vMerge/>
           </w:tcPr>
-          <w:p>
-            <w:pPr>
-              <w:rPr>
-                <w:rFonts w:hint="eastAsia"/>
-              </w:rPr>
-            </w:pPr>
-          </w:p>
+          <w:p/>
         </w:tc>
         <w:tc>
           <w:tcPr>
@@ -2581,13 +2575,7 @@
             <w:tcW w:w="1552" w:type="dxa"/>
             <w:vMerge/>
           </w:tcPr>
-          <w:p>
-            <w:pPr>
-              <w:rPr>
-                <w:rFonts w:hint="eastAsia"/>
-              </w:rPr>
-            </w:pPr>
-          </w:p>
+          <w:p/>
         </w:tc>
         <w:tc>
           <w:tcPr>
@@ -2633,13 +2621,7 @@
             <w:tcW w:w="1552" w:type="dxa"/>
             <w:vMerge/>
           </w:tcPr>
-          <w:p>
-            <w:pPr>
-              <w:rPr>
-                <w:rFonts w:hint="eastAsia"/>
-              </w:rPr>
-            </w:pPr>
-          </w:p>
+          <w:p/>
         </w:tc>
         <w:tc>
           <w:tcPr>
@@ -2714,13 +2696,7 @@
             <w:tcW w:w="1552" w:type="dxa"/>
             <w:vMerge/>
           </w:tcPr>
-          <w:p>
-            <w:pPr>
-              <w:rPr>
-                <w:rFonts w:hint="eastAsia"/>
-              </w:rPr>
-            </w:pPr>
-          </w:p>
+          <w:p/>
         </w:tc>
         <w:tc>
           <w:tcPr>
@@ -2741,11 +2717,6 @@
             <w:tcW w:w="2426" w:type="dxa"/>
           </w:tcPr>
           <w:p>
-            <w:pPr>
-              <w:rPr>
-                <w:rFonts w:hint="eastAsia"/>
-              </w:rPr>
-            </w:pPr>
             <w:r>
               <w:rPr>
                 <w:rFonts w:hint="eastAsia"/>
@@ -2778,13 +2749,7 @@
             <w:tcW w:w="1552" w:type="dxa"/>
             <w:vMerge/>
           </w:tcPr>
-          <w:p>
-            <w:pPr>
-              <w:rPr>
-                <w:rFonts w:hint="eastAsia"/>
-              </w:rPr>
-            </w:pPr>
-          </w:p>
+          <w:p/>
         </w:tc>
         <w:tc>
           <w:tcPr>
@@ -2805,11 +2770,6 @@
             <w:tcW w:w="2426" w:type="dxa"/>
           </w:tcPr>
           <w:p>
-            <w:pPr>
-              <w:rPr>
-                <w:rFonts w:hint="eastAsia"/>
-              </w:rPr>
-            </w:pPr>
             <w:r>
               <w:t>my_algorithms.h/cpp</w:t>
             </w:r>
@@ -2820,13 +2780,7 @@
             <w:tcW w:w="6582" w:type="dxa"/>
             <w:vMerge/>
           </w:tcPr>
-          <w:p>
-            <w:pPr>
-              <w:rPr>
-                <w:rFonts w:hint="eastAsia"/>
-              </w:rPr>
-            </w:pPr>
-          </w:p>
+          <w:p/>
         </w:tc>
       </w:tr>
       <w:tr>
@@ -2835,13 +2789,7 @@
             <w:tcW w:w="1552" w:type="dxa"/>
             <w:vMerge/>
           </w:tcPr>
-          <w:p>
-            <w:pPr>
-              <w:rPr>
-                <w:rFonts w:hint="eastAsia"/>
-              </w:rPr>
-            </w:pPr>
-          </w:p>
+          <w:p/>
         </w:tc>
         <w:tc>
           <w:tcPr>
@@ -2893,13 +2841,7 @@
             <w:tcW w:w="1552" w:type="dxa"/>
             <w:vMerge/>
           </w:tcPr>
-          <w:p>
-            <w:pPr>
-              <w:rPr>
-                <w:rFonts w:hint="eastAsia"/>
-              </w:rPr>
-            </w:pPr>
-          </w:p>
+          <w:p/>
         </w:tc>
         <w:tc>
           <w:tcPr>
@@ -2948,13 +2890,7 @@
             <w:tcW w:w="1552" w:type="dxa"/>
             <w:vMerge/>
           </w:tcPr>
-          <w:p>
-            <w:pPr>
-              <w:rPr>
-                <w:rFonts w:hint="eastAsia"/>
-              </w:rPr>
-            </w:pPr>
-          </w:p>
+          <w:p/>
         </w:tc>
         <w:tc>
           <w:tcPr>
@@ -3003,13 +2939,7 @@
             <w:tcW w:w="1552" w:type="dxa"/>
             <w:vMerge/>
           </w:tcPr>
-          <w:p>
-            <w:pPr>
-              <w:rPr>
-                <w:rFonts w:hint="eastAsia"/>
-              </w:rPr>
-            </w:pPr>
-          </w:p>
+          <w:p/>
         </w:tc>
         <w:tc>
           <w:tcPr>
@@ -3058,13 +2988,7 @@
             <w:tcW w:w="1552" w:type="dxa"/>
             <w:vMerge/>
           </w:tcPr>
-          <w:p>
-            <w:pPr>
-              <w:rPr>
-                <w:rFonts w:hint="eastAsia"/>
-              </w:rPr>
-            </w:pPr>
-          </w:p>
+          <w:p/>
         </w:tc>
         <w:tc>
           <w:tcPr>
@@ -3107,13 +3031,7 @@
             <w:tcW w:w="1552" w:type="dxa"/>
             <w:vMerge/>
           </w:tcPr>
-          <w:p>
-            <w:pPr>
-              <w:rPr>
-                <w:rFonts w:hint="eastAsia"/>
-              </w:rPr>
-            </w:pPr>
-          </w:p>
+          <w:p/>
         </w:tc>
         <w:tc>
           <w:tcPr>
@@ -3161,13 +3079,42 @@
           <w:b/>
         </w:rPr>
         <w:lastRenderedPageBreak/>
-        <w:t>4</w:t>
-      </w:r>
-      <w:r>
-        <w:rPr>
-          <w:rFonts w:hint="eastAsia"/>
+        <w:t xml:space="preserve">4. </w:t>
+      </w:r>
+      <w:r>
+        <w:rPr>
           <w:b/>
         </w:rPr>
+        <w:t>partition</w:t>
+      </w:r>
+    </w:p>
+    <w:p>
+      <w:pPr>
+        <w:rPr>
+          <w:rFonts w:hint="eastAsia"/>
+        </w:rPr>
+      </w:pPr>
+    </w:p>
+    <w:p>
+      <w:pPr>
+        <w:rPr>
+          <w:b/>
+        </w:rPr>
+      </w:pPr>
+      <w:r>
+        <w:rPr>
+          <w:rFonts w:hint="eastAsia"/>
+          <w:b/>
+        </w:rPr>
+        <w:t>5</w:t>
+      </w:r>
+      <w:bookmarkStart w:id="0" w:name="_GoBack"/>
+      <w:bookmarkEnd w:id="0"/>
+      <w:r>
+        <w:rPr>
+          <w:rFonts w:hint="eastAsia"/>
+          <w:b/>
+        </w:rPr>
         <w:t xml:space="preserve">. Simulation with </w:t>
       </w:r>
       <w:r>
@@ -3275,19 +3222,7 @@
         <w:rPr>
           <w:shd w:val="pct15" w:color="auto" w:fill="FFFFFF"/>
         </w:rPr>
-        <w:t xml:space="preserve">int </w:t>
-      </w:r>
-      <w:r>
-        <w:rPr>
-          <w:shd w:val="pct15" w:color="auto" w:fill="FFFFFF"/>
-        </w:rPr>
-        <w:t>Handler::</w:t>
-      </w:r>
-      <w:r>
-        <w:rPr>
-          <w:shd w:val="pct15" w:color="auto" w:fill="FFFFFF"/>
-        </w:rPr>
-        <w:t>com_dist_</w:t>
+        <w:t>int Handler::com_dist_</w:t>
       </w:r>
       <w:r>
         <w:t>” meter, which represents</w:t>
@@ -3355,7 +3290,7 @@
       <w:r>
         <w:t xml:space="preserve">. Any questions, please email </w:t>
       </w:r>
-      <w:hyperlink r:id="rId26" w:history="1">
+      <w:hyperlink r:id="rId27" w:history="1">
         <w:r>
           <w:rPr>
             <w:rStyle w:val="a5"/>
@@ -3370,20 +3305,9 @@
     <w:p>
       <w:pPr>
         <w:ind w:firstLine="420"/>
-        <w:rPr>
-          <w:rFonts w:hint="eastAsia"/>
-        </w:rPr>
-      </w:pPr>
-    </w:p>
-    <w:p>
-      <w:pPr>
-        <w:rPr>
-          <w:rFonts w:hint="eastAsia"/>
-        </w:rPr>
-      </w:pPr>
-      <w:bookmarkStart w:id="0" w:name="_GoBack"/>
-      <w:bookmarkEnd w:id="0"/>
-    </w:p>
+      </w:pPr>
+    </w:p>
+    <w:p/>
     <w:sectPr>
       <w:pgSz w:w="11906" w:h="16838"/>
       <w:pgMar w:top="1440" w:right="1800" w:bottom="1440" w:left="1800" w:header="851" w:footer="992" w:gutter="0"/>

</xml_diff>

<commit_message>
improve the recovery behavior
check whether the robot is stuck or not every 20 seconds, and add random
move to the recovery behavior, in order to prevent the robot from
getting stuck.
(task_execution.h/cpp)
</commit_message>
<xml_diff>
--- a/documentation.docx
+++ b/documentation.docx
@@ -22,6 +22,87 @@
     <w:p/>
     <w:p>
       <w:pPr>
+        <w:ind w:firstLineChars="200" w:firstLine="420"/>
+      </w:pPr>
+      <w:r>
+        <w:t>This package is modified from</w:t>
+      </w:r>
+      <w:r>
+        <w:t xml:space="preserve"> </w:t>
+      </w:r>
+      <w:hyperlink r:id="rId6" w:history="1">
+        <w:r>
+          <w:rPr>
+            <w:rStyle w:val="a5"/>
+          </w:rPr>
+          <w:t>patrolling_sim</w:t>
+        </w:r>
+      </w:hyperlink>
+      <w:r>
+        <w:t>.</w:t>
+      </w:r>
+    </w:p>
+    <w:p>
+      <w:pPr>
+        <w:ind w:firstLineChars="200" w:firstLine="420"/>
+      </w:pPr>
+      <w:r>
+        <w:t>The main differences are as follows:</w:t>
+      </w:r>
+    </w:p>
+    <w:p>
+      <w:pPr>
+        <w:ind w:firstLineChars="200" w:firstLine="420"/>
+      </w:pPr>
+      <w:r>
+        <w:t xml:space="preserve">1. </w:t>
+      </w:r>
+      <w:hyperlink r:id="rId7" w:history="1">
+        <w:r>
+          <w:rPr>
+            <w:rStyle w:val="a5"/>
+          </w:rPr>
+          <w:t>LCM</w:t>
+        </w:r>
+      </w:hyperlink>
+      <w:r>
+        <w:t>, a library independent of ROS, is used to exchange messages between robots in both simulations and real robot experiments</w:t>
+      </w:r>
+      <w:r>
+        <w:t>.</w:t>
+      </w:r>
+    </w:p>
+    <w:p>
+      <w:pPr>
+        <w:ind w:firstLineChars="200" w:firstLine="420"/>
+      </w:pPr>
+      <w:r>
+        <w:t xml:space="preserve">2. </w:t>
+      </w:r>
+      <w:r>
+        <w:t>A GUI monitoring program is implemented to visualize the position of robots and control the start as well as stop of the simulation</w:t>
+      </w:r>
+      <w:r>
+        <w:t>.</w:t>
+      </w:r>
+    </w:p>
+    <w:p>
+      <w:pPr>
+        <w:ind w:firstLineChars="200" w:firstLine="420"/>
+      </w:pPr>
+      <w:r>
+        <w:t xml:space="preserve">3. </w:t>
+      </w:r>
+      <w:r>
+        <w:t>The expected reactive (ER) algorithm for multi-robot patrol is added in this package</w:t>
+      </w:r>
+      <w:r>
+        <w:t>.</w:t>
+      </w:r>
+    </w:p>
+    <w:p/>
+    <w:p>
+      <w:pPr>
         <w:rPr>
           <w:sz w:val="28"/>
           <w:szCs w:val="28"/>
@@ -59,7 +140,7 @@
       <w:pPr>
         <w:ind w:firstLineChars="200" w:firstLine="420"/>
       </w:pPr>
-      <w:hyperlink r:id="rId6" w:history="1">
+      <w:hyperlink r:id="rId8" w:history="1">
         <w:r>
           <w:rPr>
             <w:rStyle w:val="a5"/>
@@ -70,7 +151,7 @@
       <w:r>
         <w:t xml:space="preserve"> and package: </w:t>
       </w:r>
-      <w:hyperlink r:id="rId7" w:history="1">
+      <w:hyperlink r:id="rId9" w:history="1">
         <w:r>
           <w:rPr>
             <w:rStyle w:val="a5"/>
@@ -83,7 +164,7 @@
       <w:pPr>
         <w:ind w:firstLineChars="200" w:firstLine="420"/>
       </w:pPr>
-      <w:hyperlink r:id="rId8" w:history="1">
+      <w:hyperlink r:id="rId10" w:history="1">
         <w:r>
           <w:rPr>
             <w:rStyle w:val="a5"/>
@@ -105,7 +186,7 @@
       <w:r>
         <w:t xml:space="preserve">Python 2.7 and packages: </w:t>
       </w:r>
-      <w:hyperlink r:id="rId9" w:history="1">
+      <w:hyperlink r:id="rId11" w:history="1">
         <w:r>
           <w:rPr>
             <w:rStyle w:val="a5"/>
@@ -116,7 +197,7 @@
       <w:r>
         <w:t xml:space="preserve">, </w:t>
       </w:r>
-      <w:hyperlink r:id="rId10" w:history="1">
+      <w:hyperlink r:id="rId12" w:history="1">
         <w:r>
           <w:rPr>
             <w:rStyle w:val="a5"/>
@@ -148,7 +229,7 @@
         </w:rPr>
         <w:t xml:space="preserve">1. </w:t>
       </w:r>
-      <w:hyperlink r:id="rId11" w:history="1">
+      <w:hyperlink r:id="rId13" w:history="1">
         <w:r>
           <w:rPr>
             <w:rStyle w:val="a5"/>
@@ -278,277 +359,9 @@
         </w:rPr>
         <w:drawing>
           <wp:inline distT="0" distB="0" distL="0" distR="0" wp14:anchorId="175807F3" wp14:editId="61096A27">
-            <wp:extent cx="2908300" cy="2640440"/>
-            <wp:effectExtent l="0" t="0" r="6350" b="7620"/>
+            <wp:extent cx="2971800" cy="2698091"/>
+            <wp:effectExtent l="0" t="0" r="0" b="7620"/>
             <wp:docPr id="1" name="图片 1"/>
-            <wp:cNvGraphicFramePr>
-              <a:graphicFrameLocks xmlns:a="http://schemas.openxmlformats.org/drawingml/2006/main" noChangeAspect="1"/>
-            </wp:cNvGraphicFramePr>
-            <a:graphic xmlns:a="http://schemas.openxmlformats.org/drawingml/2006/main">
-              <a:graphicData uri="http://schemas.openxmlformats.org/drawingml/2006/picture">
-                <pic:pic xmlns:pic="http://schemas.openxmlformats.org/drawingml/2006/picture">
-                  <pic:nvPicPr>
-                    <pic:cNvPr id="1" name=""/>
-                    <pic:cNvPicPr/>
-                  </pic:nvPicPr>
-                  <pic:blipFill>
-                    <a:blip r:embed="rId12"/>
-                    <a:stretch>
-                      <a:fillRect/>
-                    </a:stretch>
-                  </pic:blipFill>
-                  <pic:spPr>
-                    <a:xfrm>
-                      <a:off x="0" y="0"/>
-                      <a:ext cx="2928265" cy="2658566"/>
-                    </a:xfrm>
-                    <a:prstGeom prst="rect">
-                      <a:avLst/>
-                    </a:prstGeom>
-                  </pic:spPr>
-                </pic:pic>
-              </a:graphicData>
-            </a:graphic>
-          </wp:inline>
-        </w:drawing>
-      </w:r>
-    </w:p>
-    <w:p>
-      <w:pPr>
-        <w:ind w:firstLineChars="400" w:firstLine="840"/>
-        <w:rPr>
-          <w:shd w:val="pct15" w:color="auto" w:fill="FFFFFF"/>
-        </w:rPr>
-      </w:pPr>
-      <w:r>
-        <w:t>(Bringup the Stage simulator and ROS navigation module)</w:t>
-      </w:r>
-    </w:p>
-    <w:p>
-      <w:r>
-        <w:rPr>
-          <w:rFonts w:hint="eastAsia"/>
-        </w:rPr>
-        <w:t>5. Open a</w:t>
-      </w:r>
-      <w:r>
-        <w:t xml:space="preserve"> new</w:t>
-      </w:r>
-      <w:r>
-        <w:rPr>
-          <w:rFonts w:hint="eastAsia"/>
-        </w:rPr>
-        <w:t xml:space="preserve"> </w:t>
-      </w:r>
-      <w:r>
-        <w:t>terminal</w:t>
-      </w:r>
-      <w:r>
-        <w:rPr>
-          <w:rFonts w:hint="eastAsia"/>
-        </w:rPr>
-        <w:t xml:space="preserve"> </w:t>
-      </w:r>
-      <w:r>
-        <w:t>and run:</w:t>
-      </w:r>
-    </w:p>
-    <w:p>
-      <w:pPr>
-        <w:ind w:firstLineChars="200" w:firstLine="420"/>
-        <w:rPr>
-          <w:shd w:val="pct15" w:color="auto" w:fill="FFFFFF"/>
-        </w:rPr>
-      </w:pPr>
-      <w:r>
-        <w:rPr>
-          <w:shd w:val="pct15" w:color="auto" w:fill="FFFFFF"/>
-        </w:rPr>
-        <w:t>$ source ~/catkin_ws/devel/setup.bash</w:t>
-      </w:r>
-    </w:p>
-    <w:p>
-      <w:pPr>
-        <w:ind w:firstLineChars="200" w:firstLine="420"/>
-        <w:rPr>
-          <w:shd w:val="pct15" w:color="auto" w:fill="FFFFFF"/>
-        </w:rPr>
-      </w:pPr>
-      <w:r>
-        <w:rPr>
-          <w:rFonts w:hint="eastAsia"/>
-          <w:shd w:val="pct15" w:color="auto" w:fill="FFFFFF"/>
-        </w:rPr>
-        <w:t xml:space="preserve">$ </w:t>
-      </w:r>
-      <w:r>
-        <w:rPr>
-          <w:shd w:val="pct15" w:color="auto" w:fill="FFFFFF"/>
-        </w:rPr>
-        <w:t>roslaunch my_patrol_sim patrol_multi_robot.launch</w:t>
-      </w:r>
-    </w:p>
-    <w:p>
-      <w:pPr>
-        <w:ind w:firstLineChars="400" w:firstLine="840"/>
-      </w:pPr>
-      <w:r>
-        <w:t>(Start the patrol decision program)</w:t>
-      </w:r>
-    </w:p>
-    <w:p>
-      <w:r>
-        <w:rPr>
-          <w:rFonts w:hint="eastAsia"/>
-        </w:rPr>
-        <w:t>6. Open a</w:t>
-      </w:r>
-      <w:r>
-        <w:t xml:space="preserve"> new</w:t>
-      </w:r>
-      <w:r>
-        <w:rPr>
-          <w:rFonts w:hint="eastAsia"/>
-        </w:rPr>
-        <w:t xml:space="preserve"> </w:t>
-      </w:r>
-      <w:r>
-        <w:t>terminal</w:t>
-      </w:r>
-      <w:r>
-        <w:rPr>
-          <w:rFonts w:hint="eastAsia"/>
-        </w:rPr>
-        <w:t xml:space="preserve"> </w:t>
-      </w:r>
-      <w:r>
-        <w:t>and run:</w:t>
-      </w:r>
-    </w:p>
-    <w:p>
-      <w:pPr>
-        <w:ind w:firstLineChars="200" w:firstLine="420"/>
-        <w:rPr>
-          <w:shd w:val="pct15" w:color="auto" w:fill="FFFFFF"/>
-        </w:rPr>
-      </w:pPr>
-      <w:r>
-        <w:rPr>
-          <w:rFonts w:hint="eastAsia"/>
-          <w:shd w:val="pct15" w:color="auto" w:fill="FFFFFF"/>
-        </w:rPr>
-        <w:t>$ cd ~/catkin_ws/src/my_patrol_sim/scripts/my_monitor</w:t>
-      </w:r>
-    </w:p>
-    <w:p>
-      <w:pPr>
-        <w:ind w:firstLineChars="200" w:firstLine="420"/>
-        <w:rPr>
-          <w:shd w:val="pct15" w:color="auto" w:fill="FFFFFF"/>
-        </w:rPr>
-      </w:pPr>
-      <w:r>
-        <w:rPr>
-          <w:shd w:val="pct15" w:color="auto" w:fill="FFFFFF"/>
-        </w:rPr>
-        <w:t>$ python my_monitor.py cumberland 4</w:t>
-      </w:r>
-    </w:p>
-    <w:p>
-      <w:pPr>
-        <w:ind w:firstLineChars="200" w:firstLine="420"/>
-        <w:jc w:val="left"/>
-      </w:pPr>
-      <w:r>
-        <w:rPr>
-          <w:noProof/>
-        </w:rPr>
-        <w:lastRenderedPageBreak/>
-        <w:drawing>
-          <wp:inline distT="0" distB="0" distL="0" distR="0" wp14:anchorId="47D61B03" wp14:editId="120A2010">
-            <wp:extent cx="2405747" cy="2082800"/>
-            <wp:effectExtent l="0" t="0" r="0" b="0"/>
-            <wp:docPr id="2" name="图片 2"/>
-            <wp:cNvGraphicFramePr>
-              <a:graphicFrameLocks xmlns:a="http://schemas.openxmlformats.org/drawingml/2006/main" noChangeAspect="1"/>
-            </wp:cNvGraphicFramePr>
-            <a:graphic xmlns:a="http://schemas.openxmlformats.org/drawingml/2006/main">
-              <a:graphicData uri="http://schemas.openxmlformats.org/drawingml/2006/picture">
-                <pic:pic xmlns:pic="http://schemas.openxmlformats.org/drawingml/2006/picture">
-                  <pic:nvPicPr>
-                    <pic:cNvPr id="1" name=""/>
-                    <pic:cNvPicPr/>
-                  </pic:nvPicPr>
-                  <pic:blipFill>
-                    <a:blip r:embed="rId13"/>
-                    <a:stretch>
-                      <a:fillRect/>
-                    </a:stretch>
-                  </pic:blipFill>
-                  <pic:spPr>
-                    <a:xfrm>
-                      <a:off x="0" y="0"/>
-                      <a:ext cx="2424411" cy="2098958"/>
-                    </a:xfrm>
-                    <a:prstGeom prst="rect">
-                      <a:avLst/>
-                    </a:prstGeom>
-                  </pic:spPr>
-                </pic:pic>
-              </a:graphicData>
-            </a:graphic>
-          </wp:inline>
-        </w:drawing>
-      </w:r>
-    </w:p>
-    <w:p>
-      <w:pPr>
-        <w:ind w:firstLineChars="200" w:firstLine="420"/>
-      </w:pPr>
-      <w:r>
-        <w:rPr>
-          <w:rFonts w:hint="eastAsia"/>
-        </w:rPr>
-        <w:t xml:space="preserve">Click the button </w:t>
-      </w:r>
-      <w:r>
-        <w:t>“Start” to start the simulation</w:t>
-      </w:r>
-      <w:r>
-        <w:t>.</w:t>
-      </w:r>
-    </w:p>
-    <w:p>
-      <w:pPr>
-        <w:ind w:firstLineChars="200" w:firstLine="420"/>
-      </w:pPr>
-      <w:r>
-        <w:t>When the monitor receives</w:t>
-      </w:r>
-      <w:r>
-        <w:t xml:space="preserve"> a</w:t>
-      </w:r>
-      <w:r>
-        <w:t xml:space="preserve"> message of idleness from a robot, it prints lists of last visit time and visit count of all the vertices in the terminal.</w:t>
-      </w:r>
-    </w:p>
-    <w:p>
-      <w:pPr>
-        <w:ind w:firstLineChars="200" w:firstLine="420"/>
-        <w:jc w:val="left"/>
-        <w:rPr>
-          <w:rFonts w:hint="eastAsia"/>
-        </w:rPr>
-      </w:pPr>
-      <w:r>
-        <w:rPr>
-          <w:noProof/>
-        </w:rPr>
-        <w:drawing>
-          <wp:inline distT="0" distB="0" distL="0" distR="0" wp14:anchorId="0BCC0412" wp14:editId="78E607C2">
-            <wp:extent cx="3841750" cy="584171"/>
-            <wp:effectExtent l="0" t="0" r="0" b="6985"/>
-            <wp:docPr id="12" name="图片 12"/>
             <wp:cNvGraphicFramePr>
               <a:graphicFrameLocks xmlns:a="http://schemas.openxmlformats.org/drawingml/2006/main" noChangeAspect="1"/>
             </wp:cNvGraphicFramePr>
@@ -568,7 +381,7 @@
                   <pic:spPr>
                     <a:xfrm>
                       <a:off x="0" y="0"/>
-                      <a:ext cx="4048220" cy="615567"/>
+                      <a:ext cx="3003429" cy="2726807"/>
                     </a:xfrm>
                     <a:prstGeom prst="rect">
                       <a:avLst/>
@@ -583,17 +396,160 @@
     </w:p>
     <w:p>
       <w:pPr>
-        <w:ind w:firstLineChars="200" w:firstLine="420"/>
+        <w:ind w:firstLineChars="400" w:firstLine="840"/>
+        <w:rPr>
+          <w:shd w:val="pct15" w:color="auto" w:fill="FFFFFF"/>
+        </w:rPr>
+      </w:pPr>
+      <w:r>
+        <w:t>(Bringup the Stage simulator and ROS navigation module)</w:t>
+      </w:r>
+    </w:p>
+    <w:p>
+      <w:r>
+        <w:rPr>
+          <w:rFonts w:hint="eastAsia"/>
+        </w:rPr>
+        <w:lastRenderedPageBreak/>
+        <w:t>5. Open a</w:t>
+      </w:r>
+      <w:r>
+        <w:t xml:space="preserve"> new</w:t>
+      </w:r>
+      <w:r>
+        <w:rPr>
+          <w:rFonts w:hint="eastAsia"/>
+        </w:rPr>
+        <w:t xml:space="preserve"> </w:t>
+      </w:r>
+      <w:r>
+        <w:t>terminal</w:t>
+      </w:r>
+      <w:r>
+        <w:rPr>
+          <w:rFonts w:hint="eastAsia"/>
+        </w:rPr>
+        <w:t xml:space="preserve"> </w:t>
+      </w:r>
+      <w:r>
+        <w:t>and run:</w:t>
+      </w:r>
+    </w:p>
+    <w:p>
+      <w:pPr>
+        <w:ind w:firstLineChars="200" w:firstLine="420"/>
+        <w:rPr>
+          <w:shd w:val="pct15" w:color="auto" w:fill="FFFFFF"/>
+        </w:rPr>
+      </w:pPr>
+      <w:r>
+        <w:rPr>
+          <w:shd w:val="pct15" w:color="auto" w:fill="FFFFFF"/>
+        </w:rPr>
+        <w:t>$ source ~/catkin_ws/devel/setup.bash</w:t>
+      </w:r>
+    </w:p>
+    <w:p>
+      <w:pPr>
+        <w:ind w:firstLineChars="200" w:firstLine="420"/>
+        <w:rPr>
+          <w:shd w:val="pct15" w:color="auto" w:fill="FFFFFF"/>
+        </w:rPr>
+      </w:pPr>
+      <w:r>
+        <w:rPr>
+          <w:rFonts w:hint="eastAsia"/>
+          <w:shd w:val="pct15" w:color="auto" w:fill="FFFFFF"/>
+        </w:rPr>
+        <w:t xml:space="preserve">$ </w:t>
+      </w:r>
+      <w:r>
+        <w:rPr>
+          <w:shd w:val="pct15" w:color="auto" w:fill="FFFFFF"/>
+        </w:rPr>
+        <w:t>roslaunch my_patrol_sim patrol_multi_robot.launch</w:t>
+      </w:r>
+    </w:p>
+    <w:p>
+      <w:pPr>
+        <w:ind w:firstLineChars="400" w:firstLine="840"/>
+      </w:pPr>
+      <w:r>
+        <w:t>(Start the patrol decision program)</w:t>
+      </w:r>
+    </w:p>
+    <w:p>
+      <w:r>
+        <w:rPr>
+          <w:rFonts w:hint="eastAsia"/>
+        </w:rPr>
+        <w:t>6. Open a</w:t>
+      </w:r>
+      <w:r>
+        <w:t xml:space="preserve"> new</w:t>
+      </w:r>
+      <w:r>
+        <w:rPr>
+          <w:rFonts w:hint="eastAsia"/>
+        </w:rPr>
+        <w:t xml:space="preserve"> </w:t>
+      </w:r>
+      <w:r>
+        <w:t>terminal</w:t>
+      </w:r>
+      <w:r>
+        <w:rPr>
+          <w:rFonts w:hint="eastAsia"/>
+        </w:rPr>
+        <w:t xml:space="preserve"> </w:t>
+      </w:r>
+      <w:r>
+        <w:t>and run:</w:t>
+      </w:r>
+    </w:p>
+    <w:p>
+      <w:pPr>
+        <w:ind w:firstLineChars="200" w:firstLine="420"/>
+        <w:rPr>
+          <w:shd w:val="pct15" w:color="auto" w:fill="FFFFFF"/>
+        </w:rPr>
+      </w:pPr>
+      <w:r>
+        <w:rPr>
+          <w:rFonts w:hint="eastAsia"/>
+          <w:shd w:val="pct15" w:color="auto" w:fill="FFFFFF"/>
+        </w:rPr>
+        <w:t>$ cd ~/catkin_ws/src/my_patrol_sim/scripts/my_monitor</w:t>
+      </w:r>
+    </w:p>
+    <w:p>
+      <w:pPr>
+        <w:ind w:firstLineChars="200" w:firstLine="420"/>
+        <w:rPr>
+          <w:shd w:val="pct15" w:color="auto" w:fill="FFFFFF"/>
+        </w:rPr>
+      </w:pPr>
+      <w:r>
+        <w:rPr>
+          <w:shd w:val="pct15" w:color="auto" w:fill="FFFFFF"/>
+        </w:rPr>
+        <w:t>$ python my_monitor.py cumberland 4</w:t>
+      </w:r>
+    </w:p>
+    <w:p>
+      <w:pPr>
+        <w:ind w:firstLineChars="200" w:firstLine="420"/>
+        <w:jc w:val="left"/>
       </w:pPr>
       <w:r>
         <w:rPr>
           <w:noProof/>
         </w:rPr>
         <w:drawing>
-          <wp:inline distT="0" distB="0" distL="0" distR="0" wp14:anchorId="6CB2453F" wp14:editId="3C440102">
-            <wp:extent cx="2431132" cy="2101850"/>
-            <wp:effectExtent l="0" t="0" r="7620" b="0"/>
-            <wp:docPr id="3" name="图片 3"/>
+          <wp:inline distT="0" distB="0" distL="0" distR="0" wp14:anchorId="47D61B03" wp14:editId="120A2010">
+            <wp:extent cx="2806700" cy="2429928"/>
+            <wp:effectExtent l="0" t="0" r="0" b="8890"/>
+            <wp:docPr id="2" name="图片 2"/>
             <wp:cNvGraphicFramePr>
               <a:graphicFrameLocks xmlns:a="http://schemas.openxmlformats.org/drawingml/2006/main" noChangeAspect="1"/>
             </wp:cNvGraphicFramePr>
@@ -613,7 +569,7 @@
                   <pic:spPr>
                     <a:xfrm>
                       <a:off x="0" y="0"/>
-                      <a:ext cx="2464641" cy="2130820"/>
+                      <a:ext cx="2823847" cy="2444774"/>
                     </a:xfrm>
                     <a:prstGeom prst="rect">
                       <a:avLst/>
@@ -631,59 +587,13 @@
         <w:ind w:firstLineChars="200" w:firstLine="420"/>
       </w:pPr>
       <w:r>
-        <w:t>Click the button “Stop”</w:t>
-      </w:r>
-      <w:r>
-        <w:t xml:space="preserve"> to stop the simulation.</w:t>
-      </w:r>
-    </w:p>
-    <w:p>
-      <w:pPr>
-        <w:ind w:firstLineChars="200" w:firstLine="420"/>
-      </w:pPr>
-      <w:r>
-        <w:t>T</w:t>
-      </w:r>
-      <w:r>
-        <w:t>he statistical result will be saved in the folder “</w:t>
-      </w:r>
-      <w:r>
-        <w:rPr>
-          <w:shd w:val="pct15" w:color="auto" w:fill="FFFFFF"/>
-        </w:rPr>
-        <w:t>scripts/</w:t>
-      </w:r>
-      <w:r>
-        <w:rPr>
-          <w:shd w:val="pct15" w:color="auto" w:fill="FFFFFF"/>
-        </w:rPr>
-        <w:t>my_monitor/results</w:t>
-      </w:r>
-      <w:r>
-        <w:t>”</w:t>
-      </w:r>
-      <w:r>
-        <w:t>, named as “</w:t>
-      </w:r>
-      <w:r>
-        <w:rPr>
-          <w:shd w:val="pct15" w:color="auto" w:fill="FFFFFF"/>
-        </w:rPr>
-        <w:t>cumberland_4_results.txt</w:t>
-      </w:r>
-      <w:r>
-        <w:t>”</w:t>
-      </w:r>
-    </w:p>
-    <w:p>
-      <w:pPr>
-        <w:ind w:firstLineChars="200" w:firstLine="420"/>
-      </w:pPr>
-      <w:r>
-        <w:rPr>
-          <w:rFonts w:hint="eastAsia"/>
-        </w:rPr>
-        <w:t>Click the Close button in the upper left corner to exit the monitor program</w:t>
+        <w:rPr>
+          <w:rFonts w:hint="eastAsia"/>
+        </w:rPr>
+        <w:t xml:space="preserve">Click the button </w:t>
+      </w:r>
+      <w:r>
+        <w:t>“Start” to start the simulation</w:t>
       </w:r>
       <w:r>
         <w:t>.</w:t>
@@ -693,26 +603,20 @@
       <w:pPr>
         <w:ind w:firstLineChars="200" w:firstLine="420"/>
       </w:pPr>
-      <w:r>
-        <w:t>(Use “Ctrl-C” in the terminal will not make the program exit completely.)</w:t>
-      </w:r>
-    </w:p>
-    <w:p>
-      <w:pPr>
-        <w:ind w:firstLineChars="200" w:firstLine="420"/>
-        <w:rPr>
-          <w:rFonts w:hint="eastAsia"/>
-        </w:rPr>
+    </w:p>
+    <w:p>
+      <w:pPr>
+        <w:ind w:firstLineChars="200" w:firstLine="420"/>
       </w:pPr>
       <w:r>
         <w:rPr>
           <w:noProof/>
         </w:rPr>
         <w:drawing>
-          <wp:inline distT="0" distB="0" distL="0" distR="0" wp14:anchorId="4DBA7DA9" wp14:editId="0673A752">
-            <wp:extent cx="2456408" cy="2127250"/>
-            <wp:effectExtent l="0" t="0" r="1270" b="6350"/>
-            <wp:docPr id="4" name="图片 4"/>
+          <wp:inline distT="0" distB="0" distL="0" distR="0" wp14:anchorId="6CB2453F" wp14:editId="3C440102">
+            <wp:extent cx="2800350" cy="2421060"/>
+            <wp:effectExtent l="0" t="0" r="0" b="0"/>
+            <wp:docPr id="3" name="图片 3"/>
             <wp:cNvGraphicFramePr>
               <a:graphicFrameLocks xmlns:a="http://schemas.openxmlformats.org/drawingml/2006/main" noChangeAspect="1"/>
             </wp:cNvGraphicFramePr>
@@ -732,7 +636,7 @@
                   <pic:spPr>
                     <a:xfrm>
                       <a:off x="0" y="0"/>
-                      <a:ext cx="2474792" cy="2143170"/>
+                      <a:ext cx="2834767" cy="2450815"/>
                     </a:xfrm>
                     <a:prstGeom prst="rect">
                       <a:avLst/>
@@ -746,70 +650,73 @@
       </w:r>
     </w:p>
     <w:p>
-      <w:r>
-        <w:rPr>
-          <w:rFonts w:hint="eastAsia"/>
+      <w:pPr>
+        <w:ind w:firstLineChars="200" w:firstLine="420"/>
+      </w:pPr>
+      <w:r>
+        <w:t>Click the button “Stop”</w:t>
+      </w:r>
+      <w:r>
+        <w:t xml:space="preserve"> to stop the simulation.</w:t>
+      </w:r>
+    </w:p>
+    <w:p>
+      <w:pPr>
+        <w:ind w:firstLineChars="200" w:firstLine="420"/>
+      </w:pPr>
+      <w:r>
+        <w:t>T</w:t>
+      </w:r>
+      <w:r>
+        <w:t>he statistical result will be saved in the folder “</w:t>
+      </w:r>
+      <w:r>
+        <w:rPr>
+          <w:shd w:val="pct15" w:color="auto" w:fill="FFFFFF"/>
+        </w:rPr>
+        <w:t>scripts/</w:t>
+      </w:r>
+      <w:r>
+        <w:rPr>
+          <w:shd w:val="pct15" w:color="auto" w:fill="FFFFFF"/>
+        </w:rPr>
+        <w:t>my_monitor/results</w:t>
+      </w:r>
+      <w:r>
+        <w:t>”</w:t>
+      </w:r>
+      <w:r>
+        <w:t>, named as “</w:t>
+      </w:r>
+      <w:r>
+        <w:rPr>
+          <w:shd w:val="pct15" w:color="auto" w:fill="FFFFFF"/>
+        </w:rPr>
+        <w:t>cumberland_4_results.txt</w:t>
+      </w:r>
+      <w:r>
+        <w:t>”</w:t>
+      </w:r>
+    </w:p>
+    <w:p>
+      <w:pPr>
+        <w:ind w:firstLineChars="200" w:firstLine="420"/>
+      </w:pPr>
+    </w:p>
+    <w:p>
+      <w:pPr>
+        <w:ind w:firstLineChars="200" w:firstLine="420"/>
+      </w:pPr>
+      <w:r>
+        <w:rPr>
+          <w:noProof/>
         </w:rPr>
         <w:lastRenderedPageBreak/>
-        <w:t>7. To restart the simulation, you need to stop all the programs above and redo</w:t>
-      </w:r>
-      <w:r>
-        <w:t xml:space="preserve"> step 4 to 6.</w:t>
-      </w:r>
-    </w:p>
-    <w:p/>
-    <w:p>
-      <w:r>
-        <w:rPr>
-          <w:rFonts w:hint="eastAsia"/>
-        </w:rPr>
-        <w:t xml:space="preserve">8. </w:t>
-      </w:r>
-      <w:r>
-        <w:t>The statistical result</w:t>
-      </w:r>
-    </w:p>
-    <w:p>
-      <w:pPr>
-        <w:ind w:firstLineChars="200" w:firstLine="420"/>
-      </w:pPr>
-      <w:r>
-        <w:t>In the file “cumberland_4_results.txt”, the content is similar to the picture below. The term “VertexID” makes a list of vertex ID in graph cumberland (40 vertices). The term</w:t>
-      </w:r>
-      <w:r>
-        <w:t xml:space="preserve"> “VisitCount” means the number of visits to the vertex; “MaxIdleness” means the maximum idleness of the vertex during patrolling; “MeanIdleness” means the average idleness and “StdDevIdleness” means the standard deviation</w:t>
-      </w:r>
-      <w:r>
-        <w:t>. The term “IdlenessRecord” gives the record of each vertex, and the number of items in a row equals to the “VisitCount” of the corresponding vertex.</w:t>
-      </w:r>
-    </w:p>
-    <w:p>
-      <w:pPr>
-        <w:ind w:firstLineChars="200" w:firstLine="420"/>
-      </w:pPr>
-      <w:r>
-        <w:t>More information can be found in the source file “</w:t>
-      </w:r>
-      <w:r>
-        <w:rPr>
-          <w:shd w:val="pct15" w:color="auto" w:fill="FFFFFF"/>
-        </w:rPr>
-        <w:t>scripts/my_monitor/my_monitor.py</w:t>
-      </w:r>
-      <w:r>
-        <w:t>”.</w:t>
-      </w:r>
-    </w:p>
-    <w:p>
-      <w:r>
-        <w:rPr>
-          <w:noProof/>
-        </w:rPr>
         <w:drawing>
-          <wp:inline distT="0" distB="0" distL="0" distR="0" wp14:anchorId="2418DE59" wp14:editId="6916C7C8">
-            <wp:extent cx="5274310" cy="1568450"/>
-            <wp:effectExtent l="0" t="0" r="2540" b="0"/>
-            <wp:docPr id="5" name="图片 5"/>
+          <wp:inline distT="0" distB="0" distL="0" distR="0" wp14:anchorId="2CD60136" wp14:editId="6E6B41EA">
+            <wp:extent cx="2787650" cy="2414106"/>
+            <wp:effectExtent l="0" t="0" r="0" b="5715"/>
+            <wp:docPr id="4" name="图片 4"/>
             <wp:cNvGraphicFramePr>
               <a:graphicFrameLocks xmlns:a="http://schemas.openxmlformats.org/drawingml/2006/main" noChangeAspect="1"/>
             </wp:cNvGraphicFramePr>
@@ -829,7 +736,7 @@
                   <pic:spPr>
                     <a:xfrm>
                       <a:off x="0" y="0"/>
-                      <a:ext cx="5274310" cy="1568450"/>
+                      <a:ext cx="2813866" cy="2436809"/>
                     </a:xfrm>
                     <a:prstGeom prst="rect">
                       <a:avLst/>
@@ -847,7 +754,80 @@
         <w:ind w:firstLineChars="200" w:firstLine="420"/>
       </w:pPr>
       <w:r>
-        <w:t>You can import the data into excel like the picture below, or use other methods to process it.</w:t>
+        <w:rPr>
+          <w:rFonts w:hint="eastAsia"/>
+        </w:rPr>
+        <w:t>Click the Close button in the upper left corner to exit the monitor program</w:t>
+      </w:r>
+      <w:r>
+        <w:t>.</w:t>
+      </w:r>
+    </w:p>
+    <w:p>
+      <w:pPr>
+        <w:ind w:firstLineChars="200" w:firstLine="420"/>
+      </w:pPr>
+      <w:r>
+        <w:t>(Use “Ctrl-C” in the terminal will not make the program exit completely.)</w:t>
+      </w:r>
+    </w:p>
+    <w:p>
+      <w:pPr>
+        <w:ind w:firstLineChars="200" w:firstLine="420"/>
+      </w:pPr>
+    </w:p>
+    <w:p>
+      <w:r>
+        <w:rPr>
+          <w:rFonts w:hint="eastAsia"/>
+        </w:rPr>
+        <w:t>7. To restart the simulation, you need to stop all the programs above and redo</w:t>
+      </w:r>
+      <w:r>
+        <w:t xml:space="preserve"> step 4 to 6.</w:t>
+      </w:r>
+    </w:p>
+    <w:p/>
+    <w:p>
+      <w:r>
+        <w:rPr>
+          <w:rFonts w:hint="eastAsia"/>
+        </w:rPr>
+        <w:t xml:space="preserve">8. </w:t>
+      </w:r>
+      <w:r>
+        <w:t>The statistical result</w:t>
+      </w:r>
+    </w:p>
+    <w:p>
+      <w:pPr>
+        <w:ind w:firstLineChars="200" w:firstLine="420"/>
+      </w:pPr>
+      <w:r>
+        <w:t>In the file “cumberland_4_results.txt”, the content is similar to the picture below. The term “VertexID” makes a list of vertex ID in graph cumberland (40 vertices). The term</w:t>
+      </w:r>
+      <w:r>
+        <w:t xml:space="preserve"> “VisitCount” means the number of visits to the vertex; “MaxIdleness” means the maximum idleness of the vertex during patrolling; “MeanIdleness” means the average idleness and “StdDevIdleness” means the standard deviation</w:t>
+      </w:r>
+      <w:r>
+        <w:t>. The term “IdlenessRecord” gives the record of each vertex, and the number of items in a row equals to the “VisitCount” of the corresponding vertex.</w:t>
+      </w:r>
+    </w:p>
+    <w:p>
+      <w:pPr>
+        <w:ind w:firstLineChars="200" w:firstLine="420"/>
+      </w:pPr>
+      <w:r>
+        <w:t>More information can be found in the source file “</w:t>
+      </w:r>
+      <w:r>
+        <w:rPr>
+          <w:shd w:val="pct15" w:color="auto" w:fill="FFFFFF"/>
+        </w:rPr>
+        <w:t>scripts/my_monitor/my_monitor.py</w:t>
+      </w:r>
+      <w:r>
+        <w:t>”.</w:t>
       </w:r>
     </w:p>
     <w:p>
@@ -856,10 +836,10 @@
           <w:noProof/>
         </w:rPr>
         <w:drawing>
-          <wp:inline distT="0" distB="0" distL="0" distR="0" wp14:anchorId="5DFE5DB3" wp14:editId="4979C3E2">
-            <wp:extent cx="4972050" cy="476493"/>
-            <wp:effectExtent l="0" t="0" r="0" b="0"/>
-            <wp:docPr id="6" name="图片 6"/>
+          <wp:inline distT="0" distB="0" distL="0" distR="0" wp14:anchorId="2418DE59" wp14:editId="6916C7C8">
+            <wp:extent cx="5274310" cy="1568450"/>
+            <wp:effectExtent l="0" t="0" r="2540" b="0"/>
+            <wp:docPr id="5" name="图片 5"/>
             <wp:cNvGraphicFramePr>
               <a:graphicFrameLocks xmlns:a="http://schemas.openxmlformats.org/drawingml/2006/main" noChangeAspect="1"/>
             </wp:cNvGraphicFramePr>
@@ -879,6 +859,56 @@
                   <pic:spPr>
                     <a:xfrm>
                       <a:off x="0" y="0"/>
+                      <a:ext cx="5274310" cy="1568450"/>
+                    </a:xfrm>
+                    <a:prstGeom prst="rect">
+                      <a:avLst/>
+                    </a:prstGeom>
+                  </pic:spPr>
+                </pic:pic>
+              </a:graphicData>
+            </a:graphic>
+          </wp:inline>
+        </w:drawing>
+      </w:r>
+    </w:p>
+    <w:p>
+      <w:pPr>
+        <w:ind w:firstLineChars="200" w:firstLine="420"/>
+      </w:pPr>
+      <w:r>
+        <w:t>You can import the data into excel like the picture below, or use other methods to process it.</w:t>
+      </w:r>
+    </w:p>
+    <w:p>
+      <w:r>
+        <w:rPr>
+          <w:noProof/>
+        </w:rPr>
+        <w:drawing>
+          <wp:inline distT="0" distB="0" distL="0" distR="0" wp14:anchorId="5DFE5DB3" wp14:editId="4979C3E2">
+            <wp:extent cx="4972050" cy="476493"/>
+            <wp:effectExtent l="0" t="0" r="0" b="0"/>
+            <wp:docPr id="6" name="图片 6"/>
+            <wp:cNvGraphicFramePr>
+              <a:graphicFrameLocks xmlns:a="http://schemas.openxmlformats.org/drawingml/2006/main" noChangeAspect="1"/>
+            </wp:cNvGraphicFramePr>
+            <a:graphic xmlns:a="http://schemas.openxmlformats.org/drawingml/2006/main">
+              <a:graphicData uri="http://schemas.openxmlformats.org/drawingml/2006/picture">
+                <pic:pic xmlns:pic="http://schemas.openxmlformats.org/drawingml/2006/picture">
+                  <pic:nvPicPr>
+                    <pic:cNvPr id="1" name=""/>
+                    <pic:cNvPicPr/>
+                  </pic:nvPicPr>
+                  <pic:blipFill>
+                    <a:blip r:embed="rId19"/>
+                    <a:stretch>
+                      <a:fillRect/>
+                    </a:stretch>
+                  </pic:blipFill>
+                  <pic:spPr>
+                    <a:xfrm>
+                      <a:off x="0" y="0"/>
                       <a:ext cx="5067336" cy="485625"/>
                     </a:xfrm>
                     <a:prstGeom prst="rect">
@@ -921,7 +951,7 @@
       <w:r>
         <w:t xml:space="preserve">, it may be the problem related to </w:t>
       </w:r>
-      <w:hyperlink r:id="rId19" w:history="1">
+      <w:hyperlink r:id="rId20" w:history="1">
         <w:r>
           <w:rPr>
             <w:rStyle w:val="a5"/>
@@ -935,7 +965,7 @@
       <w:r>
         <w:t xml:space="preserve">u can install updates to fix it (from </w:t>
       </w:r>
-      <w:hyperlink r:id="rId20" w:history="1">
+      <w:hyperlink r:id="rId21" w:history="1">
         <w:r>
           <w:rPr>
             <w:rStyle w:val="a5"/>
@@ -955,6 +985,7 @@
         <w:rPr>
           <w:noProof/>
         </w:rPr>
+        <w:lastRenderedPageBreak/>
         <w:drawing>
           <wp:inline distT="0" distB="0" distL="0" distR="0" wp14:anchorId="6A78484E" wp14:editId="1790291A">
             <wp:extent cx="3935409" cy="1231900"/>
@@ -971,7 +1002,7 @@
                     <pic:cNvPicPr/>
                   </pic:nvPicPr>
                   <pic:blipFill rotWithShape="1">
-                    <a:blip r:embed="rId21"/>
+                    <a:blip r:embed="rId22"/>
                     <a:srcRect b="49797"/>
                     <a:stretch/>
                   </pic:blipFill>
@@ -1023,7 +1054,7 @@
                     <pic:cNvPicPr/>
                   </pic:nvPicPr>
                   <pic:blipFill>
-                    <a:blip r:embed="rId22"/>
+                    <a:blip r:embed="rId23"/>
                     <a:stretch>
                       <a:fillRect/>
                     </a:stretch>
@@ -1058,105 +1089,6 @@
             <wp:extent cx="2286000" cy="2008300"/>
             <wp:effectExtent l="0" t="0" r="0" b="0"/>
             <wp:docPr id="8" name="图片 8"/>
-            <wp:cNvGraphicFramePr>
-              <a:graphicFrameLocks xmlns:a="http://schemas.openxmlformats.org/drawingml/2006/main" noChangeAspect="1"/>
-            </wp:cNvGraphicFramePr>
-            <a:graphic xmlns:a="http://schemas.openxmlformats.org/drawingml/2006/main">
-              <a:graphicData uri="http://schemas.openxmlformats.org/drawingml/2006/picture">
-                <pic:pic xmlns:pic="http://schemas.openxmlformats.org/drawingml/2006/picture">
-                  <pic:nvPicPr>
-                    <pic:cNvPr id="1" name=""/>
-                    <pic:cNvPicPr/>
-                  </pic:nvPicPr>
-                  <pic:blipFill>
-                    <a:blip r:embed="rId23"/>
-                    <a:stretch>
-                      <a:fillRect/>
-                    </a:stretch>
-                  </pic:blipFill>
-                  <pic:spPr>
-                    <a:xfrm>
-                      <a:off x="0" y="0"/>
-                      <a:ext cx="2308633" cy="2028183"/>
-                    </a:xfrm>
-                    <a:prstGeom prst="rect">
-                      <a:avLst/>
-                    </a:prstGeom>
-                  </pic:spPr>
-                </pic:pic>
-              </a:graphicData>
-            </a:graphic>
-          </wp:inline>
-        </w:drawing>
-      </w:r>
-    </w:p>
-    <w:p/>
-    <w:p>
-      <w:r>
-        <w:rPr>
-          <w:rFonts w:hint="eastAsia"/>
-        </w:rPr>
-        <w:t xml:space="preserve">2. </w:t>
-      </w:r>
-      <w:r>
-        <w:t>An</w:t>
-      </w:r>
-      <w:r>
-        <w:t xml:space="preserve"> error like this</w:t>
-      </w:r>
-      <w:r>
-        <w:t xml:space="preserve"> may occur when you run “</w:t>
-      </w:r>
-      <w:r>
-        <w:rPr>
-          <w:shd w:val="pct15" w:color="auto" w:fill="FFFFFF"/>
-        </w:rPr>
-        <w:t>roslaunch my_patrol_sim patrol_multi_robot.launch</w:t>
-      </w:r>
-      <w:r>
-        <w:t>”</w:t>
-      </w:r>
-      <w:r>
-        <w:t>. I</w:t>
-      </w:r>
-      <w:r>
-        <w:t>t</w:t>
-      </w:r>
-      <w:r>
-        <w:t xml:space="preserve"> is caused by</w:t>
-      </w:r>
-      <w:r>
-        <w:t xml:space="preserve"> ROS</w:t>
-      </w:r>
-      <w:r>
-        <w:t xml:space="preserve"> tf transform</w:t>
-      </w:r>
-      <w:r>
-        <w:t>,</w:t>
-      </w:r>
-      <w:r>
-        <w:t xml:space="preserve"> and</w:t>
-      </w:r>
-      <w:r>
-        <w:t xml:space="preserve"> does not affect </w:t>
-      </w:r>
-      <w:r>
-        <w:t>the program.</w:t>
-      </w:r>
-    </w:p>
-    <w:p>
-      <w:pPr>
-        <w:ind w:firstLineChars="200" w:firstLine="420"/>
-      </w:pPr>
-      <w:r>
-        <w:rPr>
-          <w:noProof/>
-        </w:rPr>
-        <w:drawing>
-          <wp:inline distT="0" distB="0" distL="0" distR="0" wp14:anchorId="70740ADF" wp14:editId="59154C32">
-            <wp:extent cx="4140200" cy="420201"/>
-            <wp:effectExtent l="0" t="0" r="0" b="0"/>
-            <wp:docPr id="9" name="图片 9"/>
             <wp:cNvGraphicFramePr>
               <a:graphicFrameLocks xmlns:a="http://schemas.openxmlformats.org/drawingml/2006/main" noChangeAspect="1"/>
             </wp:cNvGraphicFramePr>
@@ -1176,7 +1108,7 @@
                   <pic:spPr>
                     <a:xfrm>
                       <a:off x="0" y="0"/>
-                      <a:ext cx="4236816" cy="430007"/>
+                      <a:ext cx="2308633" cy="2028183"/>
                     </a:xfrm>
                     <a:prstGeom prst="rect">
                       <a:avLst/>
@@ -1195,34 +1127,52 @@
         <w:rPr>
           <w:rFonts w:hint="eastAsia"/>
         </w:rPr>
-        <w:t>3. An error like this may occur in the ter</w:t>
-      </w:r>
-      <w:r>
-        <w:t>minal</w:t>
-      </w:r>
-      <w:r>
-        <w:rPr>
-          <w:rFonts w:hint="eastAsia"/>
-        </w:rPr>
-        <w:t xml:space="preserve"> which runs </w:t>
-      </w:r>
-      <w:r>
-        <w:t>“</w:t>
-      </w:r>
-      <w:r>
-        <w:rPr>
-          <w:shd w:val="pct15" w:color="auto" w:fill="FFFFFF"/>
-        </w:rPr>
-        <w:t>roslaunch my_patrol_sim navigation_multi_robot.launch</w:t>
+        <w:t xml:space="preserve">2. </w:t>
+      </w:r>
+      <w:r>
+        <w:t>An</w:t>
+      </w:r>
+      <w:r>
+        <w:t xml:space="preserve"> error like this</w:t>
+      </w:r>
+      <w:r>
+        <w:t xml:space="preserve"> may occur when you run “</w:t>
+      </w:r>
+      <w:r>
+        <w:rPr>
+          <w:shd w:val="pct15" w:color="auto" w:fill="FFFFFF"/>
+        </w:rPr>
+        <w:t>roslaunch my_patrol_sim patrol_multi_robot.launch</w:t>
       </w:r>
       <w:r>
         <w:t>”</w:t>
       </w:r>
       <w:r>
-        <w:t>. It is caused by ROS navigation module</w:t>
-      </w:r>
-      <w:r>
-        <w:t>, and means that robots are likely to be stuck with each other.</w:t>
+        <w:t>. I</w:t>
+      </w:r>
+      <w:r>
+        <w:t>t</w:t>
+      </w:r>
+      <w:r>
+        <w:t xml:space="preserve"> is caused by</w:t>
+      </w:r>
+      <w:r>
+        <w:t xml:space="preserve"> ROS</w:t>
+      </w:r>
+      <w:r>
+        <w:t xml:space="preserve"> tf transform</w:t>
+      </w:r>
+      <w:r>
+        <w:t>,</w:t>
+      </w:r>
+      <w:r>
+        <w:t xml:space="preserve"> and</w:t>
+      </w:r>
+      <w:r>
+        <w:t xml:space="preserve"> does not affect </w:t>
+      </w:r>
+      <w:r>
+        <w:t>the program.</w:t>
       </w:r>
     </w:p>
     <w:p>
@@ -1234,10 +1184,10 @@
           <w:noProof/>
         </w:rPr>
         <w:drawing>
-          <wp:inline distT="0" distB="0" distL="0" distR="0" wp14:anchorId="4B344312" wp14:editId="08F59B6E">
-            <wp:extent cx="4127500" cy="1254748"/>
-            <wp:effectExtent l="0" t="0" r="6350" b="3175"/>
-            <wp:docPr id="10" name="图片 10"/>
+          <wp:inline distT="0" distB="0" distL="0" distR="0" wp14:anchorId="70740ADF" wp14:editId="59154C32">
+            <wp:extent cx="4140200" cy="420201"/>
+            <wp:effectExtent l="0" t="0" r="0" b="0"/>
+            <wp:docPr id="9" name="图片 9"/>
             <wp:cNvGraphicFramePr>
               <a:graphicFrameLocks xmlns:a="http://schemas.openxmlformats.org/drawingml/2006/main" noChangeAspect="1"/>
             </wp:cNvGraphicFramePr>
@@ -1257,6 +1207,87 @@
                   <pic:spPr>
                     <a:xfrm>
                       <a:off x="0" y="0"/>
+                      <a:ext cx="4236816" cy="430007"/>
+                    </a:xfrm>
+                    <a:prstGeom prst="rect">
+                      <a:avLst/>
+                    </a:prstGeom>
+                  </pic:spPr>
+                </pic:pic>
+              </a:graphicData>
+            </a:graphic>
+          </wp:inline>
+        </w:drawing>
+      </w:r>
+    </w:p>
+    <w:p/>
+    <w:p>
+      <w:r>
+        <w:rPr>
+          <w:rFonts w:hint="eastAsia"/>
+        </w:rPr>
+        <w:t>3. An error like this may occur in the ter</w:t>
+      </w:r>
+      <w:r>
+        <w:t>minal</w:t>
+      </w:r>
+      <w:r>
+        <w:rPr>
+          <w:rFonts w:hint="eastAsia"/>
+        </w:rPr>
+        <w:t xml:space="preserve"> which runs </w:t>
+      </w:r>
+      <w:r>
+        <w:t>“</w:t>
+      </w:r>
+      <w:r>
+        <w:rPr>
+          <w:shd w:val="pct15" w:color="auto" w:fill="FFFFFF"/>
+        </w:rPr>
+        <w:t>roslaunch my_patrol_sim navigation_multi_robot.launch</w:t>
+      </w:r>
+      <w:r>
+        <w:t>”</w:t>
+      </w:r>
+      <w:r>
+        <w:t>. It is caused by ROS navigation module</w:t>
+      </w:r>
+      <w:r>
+        <w:t>, and means that robots are likely to be stuck with each other.</w:t>
+      </w:r>
+    </w:p>
+    <w:p>
+      <w:pPr>
+        <w:ind w:firstLineChars="200" w:firstLine="420"/>
+      </w:pPr>
+      <w:r>
+        <w:rPr>
+          <w:noProof/>
+        </w:rPr>
+        <w:drawing>
+          <wp:inline distT="0" distB="0" distL="0" distR="0" wp14:anchorId="4B344312" wp14:editId="08F59B6E">
+            <wp:extent cx="4127500" cy="1254748"/>
+            <wp:effectExtent l="0" t="0" r="6350" b="3175"/>
+            <wp:docPr id="10" name="图片 10"/>
+            <wp:cNvGraphicFramePr>
+              <a:graphicFrameLocks xmlns:a="http://schemas.openxmlformats.org/drawingml/2006/main" noChangeAspect="1"/>
+            </wp:cNvGraphicFramePr>
+            <a:graphic xmlns:a="http://schemas.openxmlformats.org/drawingml/2006/main">
+              <a:graphicData uri="http://schemas.openxmlformats.org/drawingml/2006/picture">
+                <pic:pic xmlns:pic="http://schemas.openxmlformats.org/drawingml/2006/picture">
+                  <pic:nvPicPr>
+                    <pic:cNvPr id="1" name=""/>
+                    <pic:cNvPicPr/>
+                  </pic:nvPicPr>
+                  <pic:blipFill>
+                    <a:blip r:embed="rId26"/>
+                    <a:stretch>
+                      <a:fillRect/>
+                    </a:stretch>
+                  </pic:blipFill>
+                  <pic:spPr>
+                    <a:xfrm>
+                      <a:off x="0" y="0"/>
                       <a:ext cx="4164456" cy="1265983"/>
                     </a:xfrm>
                     <a:prstGeom prst="rect">
@@ -1274,6 +1305,45 @@
     <w:p>
       <w:r>
         <w:rPr>
+          <w:rFonts w:hint="eastAsia"/>
+        </w:rPr>
+        <w:t>4. The scripts</w:t>
+      </w:r>
+      <w:r>
+        <w:t xml:space="preserve"> “</w:t>
+      </w:r>
+      <w:r>
+        <w:rPr>
+          <w:shd w:val="pct15" w:color="auto" w:fill="FFFFFF"/>
+        </w:rPr>
+        <w:t>initialize_sim.py</w:t>
+      </w:r>
+      <w:r>
+        <w:t>”, “</w:t>
+      </w:r>
+      <w:r>
+        <w:rPr>
+          <w:shd w:val="pct15" w:color="auto" w:fill="FFFFFF"/>
+        </w:rPr>
+        <w:t>my_monitor.py</w:t>
+      </w:r>
+      <w:r>
+        <w:t>” and “</w:t>
+      </w:r>
+      <w:r>
+        <w:rPr>
+          <w:shd w:val="pct15" w:color="auto" w:fill="FFFFFF"/>
+        </w:rPr>
+        <w:t>plan_center.py</w:t>
+      </w:r>
+      <w:r>
+        <w:t>” rely on their relative path, so you need to change directory to the folder that contains them before use.</w:t>
+      </w:r>
+    </w:p>
+    <w:p/>
+    <w:p>
+      <w:r>
+        <w:rPr>
           <w:sz w:val="28"/>
           <w:szCs w:val="28"/>
         </w:rPr>
@@ -1362,6 +1432,7 @@
         <w:ind w:firstLineChars="200" w:firstLine="420"/>
       </w:pPr>
       <w:r>
+        <w:lastRenderedPageBreak/>
         <w:t>The file “</w:t>
       </w:r>
       <w:r>
@@ -1768,6 +1839,565 @@
       <w:pPr>
         <w:rPr>
           <w:b/>
+        </w:rPr>
+      </w:pPr>
+      <w:r>
+        <w:rPr>
+          <w:rFonts w:hint="eastAsia"/>
+          <w:b/>
+        </w:rPr>
+        <w:t>3</w:t>
+      </w:r>
+      <w:r>
+        <w:rPr>
+          <w:rFonts w:hint="eastAsia"/>
+          <w:b/>
+        </w:rPr>
+        <w:t xml:space="preserve">. Simulation with </w:t>
+      </w:r>
+      <w:r>
+        <w:rPr>
+          <w:b/>
+        </w:rPr>
+        <w:t>the centralized partition-based</w:t>
+      </w:r>
+      <w:r>
+        <w:rPr>
+          <w:rFonts w:hint="eastAsia"/>
+          <w:b/>
+        </w:rPr>
+        <w:t xml:space="preserve"> algorithm</w:t>
+      </w:r>
+    </w:p>
+    <w:p>
+      <w:pPr>
+        <w:ind w:firstLineChars="200" w:firstLine="420"/>
+      </w:pPr>
+      <w:r>
+        <w:rPr>
+          <w:rFonts w:hint="eastAsia"/>
+        </w:rPr>
+        <w:t xml:space="preserve">The usage of centralized algorithm is different </w:t>
+      </w:r>
+      <w:r>
+        <w:t>from distributed algorithms above. The plans of all robots are calculated off-line, and stores in the folder “scripts/my_monitor/plan_files”.</w:t>
+      </w:r>
+      <w:r>
+        <w:t xml:space="preserve"> The contents of plan files are shown below (“cumberland/</w:t>
+      </w:r>
+      <w:r>
+        <w:t>plan_cumberland_4.txt</w:t>
+      </w:r>
+      <w:r>
+        <w:t>” for example):</w:t>
+      </w:r>
+    </w:p>
+    <w:p>
+      <w:r>
+        <w:rPr>
+          <w:noProof/>
+        </w:rPr>
+        <w:drawing>
+          <wp:inline distT="0" distB="0" distL="0" distR="0" wp14:anchorId="63296520" wp14:editId="52F5B355">
+            <wp:extent cx="5274310" cy="373380"/>
+            <wp:effectExtent l="0" t="0" r="2540" b="7620"/>
+            <wp:docPr id="12" name="图片 12"/>
+            <wp:cNvGraphicFramePr>
+              <a:graphicFrameLocks xmlns:a="http://schemas.openxmlformats.org/drawingml/2006/main" noChangeAspect="1"/>
+            </wp:cNvGraphicFramePr>
+            <a:graphic xmlns:a="http://schemas.openxmlformats.org/drawingml/2006/main">
+              <a:graphicData uri="http://schemas.openxmlformats.org/drawingml/2006/picture">
+                <pic:pic xmlns:pic="http://schemas.openxmlformats.org/drawingml/2006/picture">
+                  <pic:nvPicPr>
+                    <pic:cNvPr id="1" name=""/>
+                    <pic:cNvPicPr/>
+                  </pic:nvPicPr>
+                  <pic:blipFill>
+                    <a:blip r:embed="rId27"/>
+                    <a:stretch>
+                      <a:fillRect/>
+                    </a:stretch>
+                  </pic:blipFill>
+                  <pic:spPr>
+                    <a:xfrm>
+                      <a:off x="0" y="0"/>
+                      <a:ext cx="5274310" cy="373380"/>
+                    </a:xfrm>
+                    <a:prstGeom prst="rect">
+                      <a:avLst/>
+                    </a:prstGeom>
+                  </pic:spPr>
+                </pic:pic>
+              </a:graphicData>
+            </a:graphic>
+          </wp:inline>
+        </w:drawing>
+      </w:r>
+    </w:p>
+    <w:p>
+      <w:pPr>
+        <w:ind w:firstLineChars="200" w:firstLine="420"/>
+      </w:pPr>
+      <w:r>
+        <w:rPr>
+          <w:rFonts w:hint="eastAsia"/>
+        </w:rPr>
+        <w:t xml:space="preserve">Each row corresponds to </w:t>
+      </w:r>
+      <w:r>
+        <w:t>the path of each robot (</w:t>
+      </w:r>
+      <w:r>
+        <w:t xml:space="preserve">4 robots: </w:t>
+      </w:r>
+      <w:r>
+        <w:t>robot_</w:t>
+      </w:r>
+      <w:r>
+        <w:t>0 ~</w:t>
+      </w:r>
+      <w:r>
+        <w:t xml:space="preserve"> robot_</w:t>
+      </w:r>
+      <w:r>
+        <w:t>3), which means the robot need to visit these vertices sequentially and circularly.</w:t>
+      </w:r>
+    </w:p>
+    <w:p>
+      <w:pPr>
+        <w:ind w:firstLineChars="200" w:firstLine="420"/>
+      </w:pPr>
+      <w:r>
+        <w:t xml:space="preserve">You need to edit the </w:t>
+      </w:r>
+      <w:r>
+        <w:rPr>
+          <w:rFonts w:hint="eastAsia"/>
+        </w:rPr>
+        <w:t xml:space="preserve">function </w:t>
+      </w:r>
+      <w:r>
+        <w:t>“</w:t>
+      </w:r>
+      <w:r>
+        <w:rPr>
+          <w:shd w:val="pct15" w:color="auto" w:fill="FFFFFF"/>
+        </w:rPr>
+        <w:t>TaskExecution::decide_next_vertex(...)</w:t>
+      </w:r>
+      <w:r>
+        <w:t>” in the file “</w:t>
+      </w:r>
+      <w:r>
+        <w:rPr>
+          <w:shd w:val="pct15" w:color="auto" w:fill="FFFFFF"/>
+        </w:rPr>
+        <w:t>src/my_patrol_robot</w:t>
+      </w:r>
+      <w:r>
+        <w:rPr>
+          <w:shd w:val="pct15" w:color="auto" w:fill="FFFFFF"/>
+        </w:rPr>
+        <w:t>/</w:t>
+      </w:r>
+      <w:r>
+        <w:rPr>
+          <w:shd w:val="pct15" w:color="auto" w:fill="FFFFFF"/>
+        </w:rPr>
+        <w:t>task_execution.cpp</w:t>
+      </w:r>
+      <w:r>
+        <w:t>” to choose the centralized partition-based algorithm</w:t>
+      </w:r>
+      <w:r>
+        <w:t>,</w:t>
+      </w:r>
+      <w:r>
+        <w:t xml:space="preserve"> as shown below</w:t>
+      </w:r>
+      <w:r>
+        <w:rPr>
+          <w:rFonts w:hint="eastAsia"/>
+        </w:rPr>
+        <w:t>:</w:t>
+      </w:r>
+    </w:p>
+    <w:p>
+      <w:r>
+        <w:rPr>
+          <w:noProof/>
+        </w:rPr>
+        <w:drawing>
+          <wp:inline distT="0" distB="0" distL="0" distR="0" wp14:anchorId="35CECEA1" wp14:editId="44BB5C27">
+            <wp:extent cx="5274310" cy="946150"/>
+            <wp:effectExtent l="0" t="0" r="2540" b="6350"/>
+            <wp:docPr id="13" name="图片 13"/>
+            <wp:cNvGraphicFramePr>
+              <a:graphicFrameLocks xmlns:a="http://schemas.openxmlformats.org/drawingml/2006/main" noChangeAspect="1"/>
+            </wp:cNvGraphicFramePr>
+            <a:graphic xmlns:a="http://schemas.openxmlformats.org/drawingml/2006/main">
+              <a:graphicData uri="http://schemas.openxmlformats.org/drawingml/2006/picture">
+                <pic:pic xmlns:pic="http://schemas.openxmlformats.org/drawingml/2006/picture">
+                  <pic:nvPicPr>
+                    <pic:cNvPr id="1" name=""/>
+                    <pic:cNvPicPr/>
+                  </pic:nvPicPr>
+                  <pic:blipFill>
+                    <a:blip r:embed="rId28"/>
+                    <a:stretch>
+                      <a:fillRect/>
+                    </a:stretch>
+                  </pic:blipFill>
+                  <pic:spPr>
+                    <a:xfrm>
+                      <a:off x="0" y="0"/>
+                      <a:ext cx="5274310" cy="946150"/>
+                    </a:xfrm>
+                    <a:prstGeom prst="rect">
+                      <a:avLst/>
+                    </a:prstGeom>
+                  </pic:spPr>
+                </pic:pic>
+              </a:graphicData>
+            </a:graphic>
+          </wp:inline>
+        </w:drawing>
+      </w:r>
+    </w:p>
+    <w:p>
+      <w:pPr>
+        <w:ind w:firstLineChars="200" w:firstLine="420"/>
+      </w:pPr>
+      <w:r>
+        <w:rPr>
+          <w:rFonts w:hint="eastAsia"/>
+        </w:rPr>
+        <w:t xml:space="preserve">Then build the package and </w:t>
+      </w:r>
+      <w:r>
+        <w:t>run the program as shown in Quick Start. Before click the button “Start” in the monitor, open a new terminal and run:</w:t>
+      </w:r>
+    </w:p>
+    <w:p>
+      <w:pPr>
+        <w:ind w:firstLineChars="200" w:firstLine="420"/>
+        <w:rPr>
+          <w:shd w:val="pct15" w:color="auto" w:fill="FFFFFF"/>
+        </w:rPr>
+      </w:pPr>
+      <w:r>
+        <w:rPr>
+          <w:rFonts w:hint="eastAsia"/>
+          <w:shd w:val="pct15" w:color="auto" w:fill="FFFFFF"/>
+        </w:rPr>
+        <w:t>$ cd ~/catkin_ws/src/my_patrol_sim/scripts/my_monitor</w:t>
+      </w:r>
+    </w:p>
+    <w:p>
+      <w:pPr>
+        <w:ind w:firstLineChars="200" w:firstLine="420"/>
+      </w:pPr>
+      <w:r>
+        <w:rPr>
+          <w:shd w:val="pct15" w:color="auto" w:fill="FFFFFF"/>
+        </w:rPr>
+        <w:t>$ python plan</w:t>
+      </w:r>
+      <w:r>
+        <w:rPr>
+          <w:shd w:val="pct15" w:color="auto" w:fill="FFFFFF"/>
+        </w:rPr>
+        <w:t>_</w:t>
+      </w:r>
+      <w:r>
+        <w:rPr>
+          <w:shd w:val="pct15" w:color="auto" w:fill="FFFFFF"/>
+        </w:rPr>
+        <w:t>center</w:t>
+      </w:r>
+      <w:r>
+        <w:rPr>
+          <w:shd w:val="pct15" w:color="auto" w:fill="FFFFFF"/>
+        </w:rPr>
+        <w:t>.py cumberland 4</w:t>
+      </w:r>
+    </w:p>
+    <w:p>
+      <w:pPr>
+        <w:ind w:firstLineChars="400" w:firstLine="840"/>
+      </w:pPr>
+      <w:r>
+        <w:rPr>
+          <w:rFonts w:hint="eastAsia"/>
+        </w:rPr>
+        <w:t>($ python plan_</w:t>
+      </w:r>
+      <w:r>
+        <w:t>center</w:t>
+      </w:r>
+      <w:r>
+        <w:rPr>
+          <w:rFonts w:hint="eastAsia"/>
+        </w:rPr>
+        <w:t>.py &lt;</w:t>
+      </w:r>
+      <w:r>
+        <w:t>map_name</w:t>
+      </w:r>
+      <w:r>
+        <w:rPr>
+          <w:rFonts w:hint="eastAsia"/>
+        </w:rPr>
+        <w:t>&gt;</w:t>
+      </w:r>
+      <w:r>
+        <w:t xml:space="preserve"> </w:t>
+      </w:r>
+      <w:r>
+        <w:rPr>
+          <w:rFonts w:hint="eastAsia"/>
+        </w:rPr>
+        <w:t>&lt;</w:t>
+      </w:r>
+      <w:r>
+        <w:t>robot_number</w:t>
+      </w:r>
+      <w:r>
+        <w:rPr>
+          <w:rFonts w:hint="eastAsia"/>
+        </w:rPr>
+        <w:t>&gt;)</w:t>
+      </w:r>
+    </w:p>
+    <w:p>
+      <w:pPr>
+        <w:ind w:firstLineChars="200" w:firstLine="420"/>
+      </w:pPr>
+      <w:r>
+        <w:rPr>
+          <w:rFonts w:hint="eastAsia"/>
+        </w:rPr>
+        <w:t>This script reads</w:t>
+      </w:r>
+      <w:r>
+        <w:t xml:space="preserve"> the plan file and send the plan to the patrol decision program of each robot. The output of patrol decision program is shown below:</w:t>
+      </w:r>
+    </w:p>
+    <w:p>
+      <w:pPr>
+        <w:ind w:firstLineChars="200" w:firstLine="420"/>
+      </w:pPr>
+      <w:r>
+        <w:rPr>
+          <w:noProof/>
+        </w:rPr>
+        <w:lastRenderedPageBreak/>
+        <w:drawing>
+          <wp:inline distT="0" distB="0" distL="0" distR="0" wp14:anchorId="569E30B5" wp14:editId="54BEAB38">
+            <wp:extent cx="3937000" cy="1472701"/>
+            <wp:effectExtent l="0" t="0" r="6350" b="0"/>
+            <wp:docPr id="14" name="图片 14"/>
+            <wp:cNvGraphicFramePr>
+              <a:graphicFrameLocks xmlns:a="http://schemas.openxmlformats.org/drawingml/2006/main" noChangeAspect="1"/>
+            </wp:cNvGraphicFramePr>
+            <a:graphic xmlns:a="http://schemas.openxmlformats.org/drawingml/2006/main">
+              <a:graphicData uri="http://schemas.openxmlformats.org/drawingml/2006/picture">
+                <pic:pic xmlns:pic="http://schemas.openxmlformats.org/drawingml/2006/picture">
+                  <pic:nvPicPr>
+                    <pic:cNvPr id="1" name=""/>
+                    <pic:cNvPicPr/>
+                  </pic:nvPicPr>
+                  <pic:blipFill>
+                    <a:blip r:embed="rId29"/>
+                    <a:stretch>
+                      <a:fillRect/>
+                    </a:stretch>
+                  </pic:blipFill>
+                  <pic:spPr>
+                    <a:xfrm>
+                      <a:off x="0" y="0"/>
+                      <a:ext cx="3964070" cy="1482827"/>
+                    </a:xfrm>
+                    <a:prstGeom prst="rect">
+                      <a:avLst/>
+                    </a:prstGeom>
+                  </pic:spPr>
+                </pic:pic>
+              </a:graphicData>
+            </a:graphic>
+          </wp:inline>
+        </w:drawing>
+      </w:r>
+    </w:p>
+    <w:p>
+      <w:pPr>
+        <w:ind w:firstLineChars="200" w:firstLine="420"/>
+      </w:pPr>
+      <w:r>
+        <w:rPr>
+          <w:rFonts w:hint="eastAsia"/>
+        </w:rPr>
+        <w:t xml:space="preserve">Finally, </w:t>
+      </w:r>
+      <w:r>
+        <w:t>you can start the simulation and record the result.</w:t>
+      </w:r>
+    </w:p>
+    <w:p/>
+    <w:p>
+      <w:pPr>
+        <w:rPr>
+          <w:b/>
+        </w:rPr>
+      </w:pPr>
+      <w:r>
+        <w:rPr>
+          <w:rFonts w:hint="eastAsia"/>
+          <w:b/>
+        </w:rPr>
+        <w:t>4</w:t>
+      </w:r>
+      <w:r>
+        <w:rPr>
+          <w:rFonts w:hint="eastAsia"/>
+          <w:b/>
+        </w:rPr>
+        <w:t xml:space="preserve">. Simulation with </w:t>
+      </w:r>
+      <w:r>
+        <w:rPr>
+          <w:b/>
+        </w:rPr>
+        <w:t>special configurations</w:t>
+      </w:r>
+    </w:p>
+    <w:p>
+      <w:pPr>
+        <w:ind w:firstLine="420"/>
+      </w:pPr>
+      <w:r>
+        <w:rPr>
+          <w:rFonts w:hint="eastAsia"/>
+        </w:rPr>
+        <w:t xml:space="preserve">If you want to </w:t>
+      </w:r>
+      <w:r>
+        <w:t>change the velocity of the robot, you can refer to files “</w:t>
+      </w:r>
+      <w:r>
+        <w:rPr>
+          <w:shd w:val="pct15" w:color="auto" w:fill="FFFFFF"/>
+        </w:rPr>
+        <w:t>launch/hete_*.launch</w:t>
+      </w:r>
+      <w:r>
+        <w:t>” to override some parameters, or directly edit your launch files.</w:t>
+      </w:r>
+    </w:p>
+    <w:p>
+      <w:pPr>
+        <w:ind w:firstLine="420"/>
+      </w:pPr>
+      <w:r>
+        <w:rPr>
+          <w:rFonts w:hint="eastAsia"/>
+        </w:rPr>
+        <w:t>If you want to test the impact of un</w:t>
+      </w:r>
+      <w:r>
+        <w:t>re</w:t>
+      </w:r>
+      <w:r>
+        <w:rPr>
+          <w:rFonts w:hint="eastAsia"/>
+        </w:rPr>
+        <w:t>liable communications</w:t>
+      </w:r>
+      <w:r>
+        <w:t>, you can edit the file “</w:t>
+      </w:r>
+      <w:r>
+        <w:rPr>
+          <w:shd w:val="pct15" w:color="auto" w:fill="FFFFFF"/>
+        </w:rPr>
+        <w:t>src/my_patrol_robot/message_listener.h</w:t>
+      </w:r>
+      <w:r>
+        <w:t>”.</w:t>
+      </w:r>
+    </w:p>
+    <w:p>
+      <w:pPr>
+        <w:ind w:firstLine="420"/>
+      </w:pPr>
+      <w:r>
+        <w:t>The program would ignore the received message with a certain probability, so as to simulate the error rate of communication. The variable “</w:t>
+      </w:r>
+      <w:r>
+        <w:rPr>
+          <w:shd w:val="pct15" w:color="auto" w:fill="FFFFFF"/>
+        </w:rPr>
+        <w:t>int Handler::com_rate_</w:t>
+      </w:r>
+      <w:r>
+        <w:t>” which represents the percentage of reliability can be set from 0 to 100, and 100 means to ignore no message.</w:t>
+      </w:r>
+    </w:p>
+    <w:p>
+      <w:pPr>
+        <w:ind w:firstLine="420"/>
+      </w:pPr>
+      <w:r>
+        <w:t>The program would only receive messages from robots whose distance to the robot is less than “</w:t>
+      </w:r>
+      <w:r>
+        <w:rPr>
+          <w:shd w:val="pct15" w:color="auto" w:fill="FFFFFF"/>
+        </w:rPr>
+        <w:t>int Handler::com_dist_</w:t>
+      </w:r>
+      <w:r>
+        <w:t>” meter, which represents the restriction on communication range. You can also set it to a large number, so as to relax this restriction.</w:t>
+      </w:r>
+    </w:p>
+    <w:p>
+      <w:pPr>
+        <w:ind w:firstLine="420"/>
+      </w:pPr>
+      <w:r>
+        <w:t xml:space="preserve">The program would delay for a certain duration after receiving messages, and then update information used in decision, so as to </w:t>
+      </w:r>
+      <w:r>
+        <w:t>represent the delay in communication. The delay time can be set in the variable “</w:t>
+      </w:r>
+      <w:r>
+        <w:rPr>
+          <w:shd w:val="pct15" w:color="auto" w:fill="FFFFFF"/>
+        </w:rPr>
+        <w:t>int Handler::com_delay</w:t>
+      </w:r>
+      <w:r>
+        <w:rPr>
+          <w:shd w:val="pct15" w:color="auto" w:fill="FFFFFF"/>
+        </w:rPr>
+        <w:t>_</w:t>
+      </w:r>
+      <w:r>
+        <w:t>”. “com_delay_=0” means there is no delay in communication, and “com_delay_=10” means the delay time is 10 seconds.</w:t>
+      </w:r>
+    </w:p>
+    <w:p/>
+    <w:p>
+      <w:bookmarkStart w:id="0" w:name="_GoBack"/>
+      <w:bookmarkEnd w:id="0"/>
+    </w:p>
+    <w:p/>
+    <w:p/>
+    <w:p>
+      <w:pPr>
+        <w:rPr>
+          <w:sz w:val="28"/>
+          <w:szCs w:val="28"/>
         </w:rPr>
         <w:sectPr>
           <w:pgSz w:w="11906" w:h="16838"/>
@@ -1779,9 +2409,10 @@
       <w:r>
         <w:rPr>
           <w:rFonts w:hint="eastAsia"/>
-          <w:b/>
-        </w:rPr>
-        <w:t>3. Structure</w:t>
+          <w:sz w:val="28"/>
+          <w:szCs w:val="28"/>
+        </w:rPr>
+        <w:t>Structure</w:t>
       </w:r>
     </w:p>
     <w:tbl>
@@ -1791,16 +2422,16 @@
         <w:tblLook w:val="04A0" w:firstRow="1" w:lastRow="0" w:firstColumn="1" w:lastColumn="0" w:noHBand="0" w:noVBand="1"/>
       </w:tblPr>
       <w:tblGrid>
-        <w:gridCol w:w="1552"/>
-        <w:gridCol w:w="1555"/>
-        <w:gridCol w:w="1833"/>
-        <w:gridCol w:w="2426"/>
-        <w:gridCol w:w="6582"/>
+        <w:gridCol w:w="1491"/>
+        <w:gridCol w:w="1488"/>
+        <w:gridCol w:w="1665"/>
+        <w:gridCol w:w="2226"/>
+        <w:gridCol w:w="5032"/>
       </w:tblGrid>
       <w:tr>
         <w:tc>
           <w:tcPr>
-            <w:tcW w:w="1552" w:type="dxa"/>
+            <w:tcW w:w="1491" w:type="dxa"/>
             <w:vMerge w:val="restart"/>
           </w:tcPr>
           <w:p>
@@ -1815,7 +2446,7 @@
         </w:tc>
         <w:tc>
           <w:tcPr>
-            <w:tcW w:w="1555" w:type="dxa"/>
+            <w:tcW w:w="1488" w:type="dxa"/>
             <w:vMerge w:val="restart"/>
           </w:tcPr>
           <w:p>
@@ -1829,7 +2460,7 @@
         </w:tc>
         <w:tc>
           <w:tcPr>
-            <w:tcW w:w="1833" w:type="dxa"/>
+            <w:tcW w:w="1665" w:type="dxa"/>
           </w:tcPr>
           <w:p>
             <w:r>
@@ -1842,7 +2473,7 @@
         </w:tc>
         <w:tc>
           <w:tcPr>
-            <w:tcW w:w="9008" w:type="dxa"/>
+            <w:tcW w:w="7258" w:type="dxa"/>
             <w:gridSpan w:val="2"/>
           </w:tcPr>
           <w:p>
@@ -1858,21 +2489,21 @@
       <w:tr>
         <w:tc>
           <w:tcPr>
-            <w:tcW w:w="1552" w:type="dxa"/>
-            <w:vMerge/>
-          </w:tcPr>
-          <w:p/>
-        </w:tc>
-        <w:tc>
-          <w:tcPr>
-            <w:tcW w:w="1555" w:type="dxa"/>
-            <w:vMerge/>
-          </w:tcPr>
-          <w:p/>
-        </w:tc>
-        <w:tc>
-          <w:tcPr>
-            <w:tcW w:w="1833" w:type="dxa"/>
+            <w:tcW w:w="1491" w:type="dxa"/>
+            <w:vMerge/>
+          </w:tcPr>
+          <w:p/>
+        </w:tc>
+        <w:tc>
+          <w:tcPr>
+            <w:tcW w:w="1488" w:type="dxa"/>
+            <w:vMerge/>
+          </w:tcPr>
+          <w:p/>
+        </w:tc>
+        <w:tc>
+          <w:tcPr>
+            <w:tcW w:w="1665" w:type="dxa"/>
           </w:tcPr>
           <w:p>
             <w:r>
@@ -1885,11 +2516,11 @@
         </w:tc>
         <w:tc>
           <w:tcPr>
-            <w:tcW w:w="9008" w:type="dxa"/>
+            <w:tcW w:w="7258" w:type="dxa"/>
             <w:gridSpan w:val="2"/>
           </w:tcPr>
           <w:p>
-            <w:hyperlink r:id="rId26" w:history="1">
+            <w:hyperlink r:id="rId30" w:history="1">
               <w:r>
                 <w:rPr>
                   <w:rStyle w:val="a5"/>
@@ -1910,14 +2541,14 @@
       <w:tr>
         <w:tc>
           <w:tcPr>
-            <w:tcW w:w="1552" w:type="dxa"/>
-            <w:vMerge/>
-          </w:tcPr>
-          <w:p/>
-        </w:tc>
-        <w:tc>
-          <w:tcPr>
-            <w:tcW w:w="1555" w:type="dxa"/>
+            <w:tcW w:w="1491" w:type="dxa"/>
+            <w:vMerge/>
+          </w:tcPr>
+          <w:p/>
+        </w:tc>
+        <w:tc>
+          <w:tcPr>
+            <w:tcW w:w="1488" w:type="dxa"/>
             <w:vMerge w:val="restart"/>
           </w:tcPr>
           <w:p>
@@ -1931,7 +2562,7 @@
         </w:tc>
         <w:tc>
           <w:tcPr>
-            <w:tcW w:w="1833" w:type="dxa"/>
+            <w:tcW w:w="1665" w:type="dxa"/>
           </w:tcPr>
           <w:p>
             <w:r>
@@ -1944,7 +2575,7 @@
         </w:tc>
         <w:tc>
           <w:tcPr>
-            <w:tcW w:w="9008" w:type="dxa"/>
+            <w:tcW w:w="7258" w:type="dxa"/>
             <w:gridSpan w:val="2"/>
           </w:tcPr>
           <w:p>
@@ -1960,21 +2591,21 @@
       <w:tr>
         <w:tc>
           <w:tcPr>
-            <w:tcW w:w="1552" w:type="dxa"/>
-            <w:vMerge/>
-          </w:tcPr>
-          <w:p/>
-        </w:tc>
-        <w:tc>
-          <w:tcPr>
-            <w:tcW w:w="1555" w:type="dxa"/>
-            <w:vMerge/>
-          </w:tcPr>
-          <w:p/>
-        </w:tc>
-        <w:tc>
-          <w:tcPr>
-            <w:tcW w:w="1833" w:type="dxa"/>
+            <w:tcW w:w="1491" w:type="dxa"/>
+            <w:vMerge/>
+          </w:tcPr>
+          <w:p/>
+        </w:tc>
+        <w:tc>
+          <w:tcPr>
+            <w:tcW w:w="1488" w:type="dxa"/>
+            <w:vMerge/>
+          </w:tcPr>
+          <w:p/>
+        </w:tc>
+        <w:tc>
+          <w:tcPr>
+            <w:tcW w:w="1665" w:type="dxa"/>
           </w:tcPr>
           <w:p>
             <w:r>
@@ -1987,7 +2618,7 @@
         </w:tc>
         <w:tc>
           <w:tcPr>
-            <w:tcW w:w="9008" w:type="dxa"/>
+            <w:tcW w:w="7258" w:type="dxa"/>
             <w:gridSpan w:val="2"/>
           </w:tcPr>
           <w:p>
@@ -2009,14 +2640,14 @@
       <w:tr>
         <w:tc>
           <w:tcPr>
-            <w:tcW w:w="1552" w:type="dxa"/>
-            <w:vMerge/>
-          </w:tcPr>
-          <w:p/>
-        </w:tc>
-        <w:tc>
-          <w:tcPr>
-            <w:tcW w:w="1555" w:type="dxa"/>
+            <w:tcW w:w="1491" w:type="dxa"/>
+            <w:vMerge/>
+          </w:tcPr>
+          <w:p/>
+        </w:tc>
+        <w:tc>
+          <w:tcPr>
+            <w:tcW w:w="1488" w:type="dxa"/>
             <w:vMerge w:val="restart"/>
           </w:tcPr>
           <w:p>
@@ -2030,7 +2661,7 @@
         </w:tc>
         <w:tc>
           <w:tcPr>
-            <w:tcW w:w="1833" w:type="dxa"/>
+            <w:tcW w:w="1665" w:type="dxa"/>
           </w:tcPr>
           <w:p>
             <w:r>
@@ -2040,7 +2671,7 @@
         </w:tc>
         <w:tc>
           <w:tcPr>
-            <w:tcW w:w="9008" w:type="dxa"/>
+            <w:tcW w:w="7258" w:type="dxa"/>
             <w:gridSpan w:val="2"/>
           </w:tcPr>
           <w:p>
@@ -2065,21 +2696,21 @@
       <w:tr>
         <w:tc>
           <w:tcPr>
-            <w:tcW w:w="1552" w:type="dxa"/>
-            <w:vMerge/>
-          </w:tcPr>
-          <w:p/>
-        </w:tc>
-        <w:tc>
-          <w:tcPr>
-            <w:tcW w:w="1555" w:type="dxa"/>
-            <w:vMerge/>
-          </w:tcPr>
-          <w:p/>
-        </w:tc>
-        <w:tc>
-          <w:tcPr>
-            <w:tcW w:w="1833" w:type="dxa"/>
+            <w:tcW w:w="1491" w:type="dxa"/>
+            <w:vMerge/>
+          </w:tcPr>
+          <w:p/>
+        </w:tc>
+        <w:tc>
+          <w:tcPr>
+            <w:tcW w:w="1488" w:type="dxa"/>
+            <w:vMerge/>
+          </w:tcPr>
+          <w:p/>
+        </w:tc>
+        <w:tc>
+          <w:tcPr>
+            <w:tcW w:w="1665" w:type="dxa"/>
           </w:tcPr>
           <w:p>
             <w:r>
@@ -2092,7 +2723,7 @@
         </w:tc>
         <w:tc>
           <w:tcPr>
-            <w:tcW w:w="9008" w:type="dxa"/>
+            <w:tcW w:w="7258" w:type="dxa"/>
             <w:gridSpan w:val="2"/>
           </w:tcPr>
           <w:p>
@@ -2108,21 +2739,21 @@
       <w:tr>
         <w:tc>
           <w:tcPr>
-            <w:tcW w:w="1552" w:type="dxa"/>
-            <w:vMerge/>
-          </w:tcPr>
-          <w:p/>
-        </w:tc>
-        <w:tc>
-          <w:tcPr>
-            <w:tcW w:w="1555" w:type="dxa"/>
-            <w:vMerge/>
-          </w:tcPr>
-          <w:p/>
-        </w:tc>
-        <w:tc>
-          <w:tcPr>
-            <w:tcW w:w="1833" w:type="dxa"/>
+            <w:tcW w:w="1491" w:type="dxa"/>
+            <w:vMerge/>
+          </w:tcPr>
+          <w:p/>
+        </w:tc>
+        <w:tc>
+          <w:tcPr>
+            <w:tcW w:w="1488" w:type="dxa"/>
+            <w:vMerge/>
+          </w:tcPr>
+          <w:p/>
+        </w:tc>
+        <w:tc>
+          <w:tcPr>
+            <w:tcW w:w="1665" w:type="dxa"/>
           </w:tcPr>
           <w:p>
             <w:r>
@@ -2138,7 +2769,7 @@
         </w:tc>
         <w:tc>
           <w:tcPr>
-            <w:tcW w:w="9008" w:type="dxa"/>
+            <w:tcW w:w="7258" w:type="dxa"/>
             <w:gridSpan w:val="2"/>
           </w:tcPr>
           <w:p>
@@ -2154,14 +2785,14 @@
       <w:tr>
         <w:tc>
           <w:tcPr>
-            <w:tcW w:w="1552" w:type="dxa"/>
-            <w:vMerge/>
-          </w:tcPr>
-          <w:p/>
-        </w:tc>
-        <w:tc>
-          <w:tcPr>
-            <w:tcW w:w="1555" w:type="dxa"/>
+            <w:tcW w:w="1491" w:type="dxa"/>
+            <w:vMerge/>
+          </w:tcPr>
+          <w:p/>
+        </w:tc>
+        <w:tc>
+          <w:tcPr>
+            <w:tcW w:w="1488" w:type="dxa"/>
           </w:tcPr>
           <w:p>
             <w:r>
@@ -2174,7 +2805,7 @@
         </w:tc>
         <w:tc>
           <w:tcPr>
-            <w:tcW w:w="1833" w:type="dxa"/>
+            <w:tcW w:w="1665" w:type="dxa"/>
           </w:tcPr>
           <w:p>
             <w:r>
@@ -2187,7 +2818,7 @@
         </w:tc>
         <w:tc>
           <w:tcPr>
-            <w:tcW w:w="9008" w:type="dxa"/>
+            <w:tcW w:w="7258" w:type="dxa"/>
             <w:gridSpan w:val="2"/>
           </w:tcPr>
           <w:p>
@@ -2203,14 +2834,14 @@
       <w:tr>
         <w:tc>
           <w:tcPr>
-            <w:tcW w:w="1552" w:type="dxa"/>
-            <w:vMerge/>
-          </w:tcPr>
-          <w:p/>
-        </w:tc>
-        <w:tc>
-          <w:tcPr>
-            <w:tcW w:w="1555" w:type="dxa"/>
+            <w:tcW w:w="1491" w:type="dxa"/>
+            <w:vMerge/>
+          </w:tcPr>
+          <w:p/>
+        </w:tc>
+        <w:tc>
+          <w:tcPr>
+            <w:tcW w:w="1488" w:type="dxa"/>
             <w:vMerge w:val="restart"/>
           </w:tcPr>
           <w:p>
@@ -2224,7 +2855,7 @@
         </w:tc>
         <w:tc>
           <w:tcPr>
-            <w:tcW w:w="1833" w:type="dxa"/>
+            <w:tcW w:w="1665" w:type="dxa"/>
             <w:vMerge w:val="restart"/>
           </w:tcPr>
           <w:p>
@@ -2238,7 +2869,7 @@
         </w:tc>
         <w:tc>
           <w:tcPr>
-            <w:tcW w:w="2426" w:type="dxa"/>
+            <w:tcW w:w="2226" w:type="dxa"/>
           </w:tcPr>
           <w:p>
             <w:r>
@@ -2251,7 +2882,7 @@
         </w:tc>
         <w:tc>
           <w:tcPr>
-            <w:tcW w:w="6582" w:type="dxa"/>
+            <w:tcW w:w="5032" w:type="dxa"/>
           </w:tcPr>
           <w:p>
             <w:r>
@@ -2266,28 +2897,28 @@
       <w:tr>
         <w:tc>
           <w:tcPr>
-            <w:tcW w:w="1552" w:type="dxa"/>
-            <w:vMerge/>
-          </w:tcPr>
-          <w:p/>
-        </w:tc>
-        <w:tc>
-          <w:tcPr>
-            <w:tcW w:w="1555" w:type="dxa"/>
-            <w:vMerge/>
-          </w:tcPr>
-          <w:p/>
-        </w:tc>
-        <w:tc>
-          <w:tcPr>
-            <w:tcW w:w="1833" w:type="dxa"/>
-            <w:vMerge/>
-          </w:tcPr>
-          <w:p/>
-        </w:tc>
-        <w:tc>
-          <w:tcPr>
-            <w:tcW w:w="2426" w:type="dxa"/>
+            <w:tcW w:w="1491" w:type="dxa"/>
+            <w:vMerge/>
+          </w:tcPr>
+          <w:p/>
+        </w:tc>
+        <w:tc>
+          <w:tcPr>
+            <w:tcW w:w="1488" w:type="dxa"/>
+            <w:vMerge/>
+          </w:tcPr>
+          <w:p/>
+        </w:tc>
+        <w:tc>
+          <w:tcPr>
+            <w:tcW w:w="1665" w:type="dxa"/>
+            <w:vMerge/>
+          </w:tcPr>
+          <w:p/>
+        </w:tc>
+        <w:tc>
+          <w:tcPr>
+            <w:tcW w:w="2226" w:type="dxa"/>
           </w:tcPr>
           <w:p>
             <w:r>
@@ -2300,7 +2931,7 @@
         </w:tc>
         <w:tc>
           <w:tcPr>
-            <w:tcW w:w="6582" w:type="dxa"/>
+            <w:tcW w:w="5032" w:type="dxa"/>
           </w:tcPr>
           <w:p>
             <w:r>
@@ -2332,28 +2963,28 @@
       <w:tr>
         <w:tc>
           <w:tcPr>
-            <w:tcW w:w="1552" w:type="dxa"/>
-            <w:vMerge/>
-          </w:tcPr>
-          <w:p/>
-        </w:tc>
-        <w:tc>
-          <w:tcPr>
-            <w:tcW w:w="1555" w:type="dxa"/>
-            <w:vMerge/>
-          </w:tcPr>
-          <w:p/>
-        </w:tc>
-        <w:tc>
-          <w:tcPr>
-            <w:tcW w:w="1833" w:type="dxa"/>
-            <w:vMerge/>
-          </w:tcPr>
-          <w:p/>
-        </w:tc>
-        <w:tc>
-          <w:tcPr>
-            <w:tcW w:w="2426" w:type="dxa"/>
+            <w:tcW w:w="1491" w:type="dxa"/>
+            <w:vMerge/>
+          </w:tcPr>
+          <w:p/>
+        </w:tc>
+        <w:tc>
+          <w:tcPr>
+            <w:tcW w:w="1488" w:type="dxa"/>
+            <w:vMerge/>
+          </w:tcPr>
+          <w:p/>
+        </w:tc>
+        <w:tc>
+          <w:tcPr>
+            <w:tcW w:w="1665" w:type="dxa"/>
+            <w:vMerge/>
+          </w:tcPr>
+          <w:p/>
+        </w:tc>
+        <w:tc>
+          <w:tcPr>
+            <w:tcW w:w="2226" w:type="dxa"/>
           </w:tcPr>
           <w:p>
             <w:r>
@@ -2366,7 +2997,7 @@
         </w:tc>
         <w:tc>
           <w:tcPr>
-            <w:tcW w:w="6582" w:type="dxa"/>
+            <w:tcW w:w="5032" w:type="dxa"/>
           </w:tcPr>
           <w:p>
             <w:r>
@@ -2395,28 +3026,28 @@
       <w:tr>
         <w:tc>
           <w:tcPr>
-            <w:tcW w:w="1552" w:type="dxa"/>
-            <w:vMerge/>
-          </w:tcPr>
-          <w:p/>
-        </w:tc>
-        <w:tc>
-          <w:tcPr>
-            <w:tcW w:w="1555" w:type="dxa"/>
-            <w:vMerge/>
-          </w:tcPr>
-          <w:p/>
-        </w:tc>
-        <w:tc>
-          <w:tcPr>
-            <w:tcW w:w="1833" w:type="dxa"/>
-            <w:vMerge/>
-          </w:tcPr>
-          <w:p/>
-        </w:tc>
-        <w:tc>
-          <w:tcPr>
-            <w:tcW w:w="2426" w:type="dxa"/>
+            <w:tcW w:w="1491" w:type="dxa"/>
+            <w:vMerge/>
+          </w:tcPr>
+          <w:p/>
+        </w:tc>
+        <w:tc>
+          <w:tcPr>
+            <w:tcW w:w="1488" w:type="dxa"/>
+            <w:vMerge/>
+          </w:tcPr>
+          <w:p/>
+        </w:tc>
+        <w:tc>
+          <w:tcPr>
+            <w:tcW w:w="1665" w:type="dxa"/>
+            <w:vMerge/>
+          </w:tcPr>
+          <w:p/>
+        </w:tc>
+        <w:tc>
+          <w:tcPr>
+            <w:tcW w:w="2226" w:type="dxa"/>
           </w:tcPr>
           <w:p>
             <w:r>
@@ -2429,7 +3060,7 @@
         </w:tc>
         <w:tc>
           <w:tcPr>
-            <w:tcW w:w="6582" w:type="dxa"/>
+            <w:tcW w:w="5032" w:type="dxa"/>
           </w:tcPr>
           <w:p>
             <w:r>
@@ -2471,28 +3102,28 @@
       <w:tr>
         <w:tc>
           <w:tcPr>
-            <w:tcW w:w="1552" w:type="dxa"/>
-            <w:vMerge/>
-          </w:tcPr>
-          <w:p/>
-        </w:tc>
-        <w:tc>
-          <w:tcPr>
-            <w:tcW w:w="1555" w:type="dxa"/>
-            <w:vMerge/>
-          </w:tcPr>
-          <w:p/>
-        </w:tc>
-        <w:tc>
-          <w:tcPr>
-            <w:tcW w:w="1833" w:type="dxa"/>
-            <w:vMerge/>
-          </w:tcPr>
-          <w:p/>
-        </w:tc>
-        <w:tc>
-          <w:tcPr>
-            <w:tcW w:w="2426" w:type="dxa"/>
+            <w:tcW w:w="1491" w:type="dxa"/>
+            <w:vMerge/>
+          </w:tcPr>
+          <w:p/>
+        </w:tc>
+        <w:tc>
+          <w:tcPr>
+            <w:tcW w:w="1488" w:type="dxa"/>
+            <w:vMerge/>
+          </w:tcPr>
+          <w:p/>
+        </w:tc>
+        <w:tc>
+          <w:tcPr>
+            <w:tcW w:w="1665" w:type="dxa"/>
+            <w:vMerge/>
+          </w:tcPr>
+          <w:p/>
+        </w:tc>
+        <w:tc>
+          <w:tcPr>
+            <w:tcW w:w="2226" w:type="dxa"/>
           </w:tcPr>
           <w:p>
             <w:r>
@@ -2505,7 +3136,7 @@
         </w:tc>
         <w:tc>
           <w:tcPr>
-            <w:tcW w:w="6582" w:type="dxa"/>
+            <w:tcW w:w="5032" w:type="dxa"/>
           </w:tcPr>
           <w:p>
             <w:r>
@@ -2523,28 +3154,28 @@
       <w:tr>
         <w:tc>
           <w:tcPr>
-            <w:tcW w:w="1552" w:type="dxa"/>
-            <w:vMerge/>
-          </w:tcPr>
-          <w:p/>
-        </w:tc>
-        <w:tc>
-          <w:tcPr>
-            <w:tcW w:w="1555" w:type="dxa"/>
-            <w:vMerge/>
-          </w:tcPr>
-          <w:p/>
-        </w:tc>
-        <w:tc>
-          <w:tcPr>
-            <w:tcW w:w="1833" w:type="dxa"/>
-            <w:vMerge/>
-          </w:tcPr>
-          <w:p/>
-        </w:tc>
-        <w:tc>
-          <w:tcPr>
-            <w:tcW w:w="2426" w:type="dxa"/>
+            <w:tcW w:w="1491" w:type="dxa"/>
+            <w:vMerge/>
+          </w:tcPr>
+          <w:p/>
+        </w:tc>
+        <w:tc>
+          <w:tcPr>
+            <w:tcW w:w="1488" w:type="dxa"/>
+            <w:vMerge/>
+          </w:tcPr>
+          <w:p/>
+        </w:tc>
+        <w:tc>
+          <w:tcPr>
+            <w:tcW w:w="1665" w:type="dxa"/>
+            <w:vMerge/>
+          </w:tcPr>
+          <w:p/>
+        </w:tc>
+        <w:tc>
+          <w:tcPr>
+            <w:tcW w:w="2226" w:type="dxa"/>
           </w:tcPr>
           <w:p>
             <w:r>
@@ -2557,7 +3188,7 @@
         </w:tc>
         <w:tc>
           <w:tcPr>
-            <w:tcW w:w="6582" w:type="dxa"/>
+            <w:tcW w:w="5032" w:type="dxa"/>
           </w:tcPr>
           <w:p>
             <w:r>
@@ -2572,21 +3203,21 @@
       <w:tr>
         <w:tc>
           <w:tcPr>
-            <w:tcW w:w="1552" w:type="dxa"/>
-            <w:vMerge/>
-          </w:tcPr>
-          <w:p/>
-        </w:tc>
-        <w:tc>
-          <w:tcPr>
-            <w:tcW w:w="1555" w:type="dxa"/>
-            <w:vMerge/>
-          </w:tcPr>
-          <w:p/>
-        </w:tc>
-        <w:tc>
-          <w:tcPr>
-            <w:tcW w:w="1833" w:type="dxa"/>
+            <w:tcW w:w="1491" w:type="dxa"/>
+            <w:vMerge/>
+          </w:tcPr>
+          <w:p/>
+        </w:tc>
+        <w:tc>
+          <w:tcPr>
+            <w:tcW w:w="1488" w:type="dxa"/>
+            <w:vMerge/>
+          </w:tcPr>
+          <w:p/>
+        </w:tc>
+        <w:tc>
+          <w:tcPr>
+            <w:tcW w:w="1665" w:type="dxa"/>
           </w:tcPr>
           <w:p>
             <w:r>
@@ -2599,7 +3230,7 @@
         </w:tc>
         <w:tc>
           <w:tcPr>
-            <w:tcW w:w="9008" w:type="dxa"/>
+            <w:tcW w:w="7258" w:type="dxa"/>
             <w:gridSpan w:val="2"/>
           </w:tcPr>
           <w:p>
@@ -2618,14 +3249,14 @@
       <w:tr>
         <w:tc>
           <w:tcPr>
-            <w:tcW w:w="1552" w:type="dxa"/>
-            <w:vMerge/>
-          </w:tcPr>
-          <w:p/>
-        </w:tc>
-        <w:tc>
-          <w:tcPr>
-            <w:tcW w:w="1555" w:type="dxa"/>
+            <w:tcW w:w="1491" w:type="dxa"/>
+            <w:vMerge/>
+          </w:tcPr>
+          <w:p/>
+        </w:tc>
+        <w:tc>
+          <w:tcPr>
+            <w:tcW w:w="1488" w:type="dxa"/>
             <w:vMerge w:val="restart"/>
           </w:tcPr>
           <w:p>
@@ -2639,7 +3270,7 @@
         </w:tc>
         <w:tc>
           <w:tcPr>
-            <w:tcW w:w="1833" w:type="dxa"/>
+            <w:tcW w:w="1665" w:type="dxa"/>
             <w:vMerge w:val="restart"/>
           </w:tcPr>
           <w:p>
@@ -2653,7 +3284,7 @@
         </w:tc>
         <w:tc>
           <w:tcPr>
-            <w:tcW w:w="2426" w:type="dxa"/>
+            <w:tcW w:w="2226" w:type="dxa"/>
           </w:tcPr>
           <w:p>
             <w:r>
@@ -2666,7 +3297,7 @@
         </w:tc>
         <w:tc>
           <w:tcPr>
-            <w:tcW w:w="6582" w:type="dxa"/>
+            <w:tcW w:w="5032" w:type="dxa"/>
           </w:tcPr>
           <w:p>
             <w:r>
@@ -2693,28 +3324,28 @@
         </w:trPr>
         <w:tc>
           <w:tcPr>
-            <w:tcW w:w="1552" w:type="dxa"/>
-            <w:vMerge/>
-          </w:tcPr>
-          <w:p/>
-        </w:tc>
-        <w:tc>
-          <w:tcPr>
-            <w:tcW w:w="1555" w:type="dxa"/>
-            <w:vMerge/>
-          </w:tcPr>
-          <w:p/>
-        </w:tc>
-        <w:tc>
-          <w:tcPr>
-            <w:tcW w:w="1833" w:type="dxa"/>
-            <w:vMerge/>
-          </w:tcPr>
-          <w:p/>
-        </w:tc>
-        <w:tc>
-          <w:tcPr>
-            <w:tcW w:w="2426" w:type="dxa"/>
+            <w:tcW w:w="1491" w:type="dxa"/>
+            <w:vMerge/>
+          </w:tcPr>
+          <w:p/>
+        </w:tc>
+        <w:tc>
+          <w:tcPr>
+            <w:tcW w:w="1488" w:type="dxa"/>
+            <w:vMerge/>
+          </w:tcPr>
+          <w:p/>
+        </w:tc>
+        <w:tc>
+          <w:tcPr>
+            <w:tcW w:w="1665" w:type="dxa"/>
+            <w:vMerge/>
+          </w:tcPr>
+          <w:p/>
+        </w:tc>
+        <w:tc>
+          <w:tcPr>
+            <w:tcW w:w="2226" w:type="dxa"/>
           </w:tcPr>
           <w:p>
             <w:r>
@@ -2727,7 +3358,7 @@
         </w:tc>
         <w:tc>
           <w:tcPr>
-            <w:tcW w:w="6582" w:type="dxa"/>
+            <w:tcW w:w="5032" w:type="dxa"/>
             <w:vMerge w:val="restart"/>
           </w:tcPr>
           <w:p>
@@ -2746,28 +3377,28 @@
         </w:trPr>
         <w:tc>
           <w:tcPr>
-            <w:tcW w:w="1552" w:type="dxa"/>
-            <w:vMerge/>
-          </w:tcPr>
-          <w:p/>
-        </w:tc>
-        <w:tc>
-          <w:tcPr>
-            <w:tcW w:w="1555" w:type="dxa"/>
-            <w:vMerge/>
-          </w:tcPr>
-          <w:p/>
-        </w:tc>
-        <w:tc>
-          <w:tcPr>
-            <w:tcW w:w="1833" w:type="dxa"/>
-            <w:vMerge/>
-          </w:tcPr>
-          <w:p/>
-        </w:tc>
-        <w:tc>
-          <w:tcPr>
-            <w:tcW w:w="2426" w:type="dxa"/>
+            <w:tcW w:w="1491" w:type="dxa"/>
+            <w:vMerge/>
+          </w:tcPr>
+          <w:p/>
+        </w:tc>
+        <w:tc>
+          <w:tcPr>
+            <w:tcW w:w="1488" w:type="dxa"/>
+            <w:vMerge/>
+          </w:tcPr>
+          <w:p/>
+        </w:tc>
+        <w:tc>
+          <w:tcPr>
+            <w:tcW w:w="1665" w:type="dxa"/>
+            <w:vMerge/>
+          </w:tcPr>
+          <w:p/>
+        </w:tc>
+        <w:tc>
+          <w:tcPr>
+            <w:tcW w:w="2226" w:type="dxa"/>
           </w:tcPr>
           <w:p>
             <w:r>
@@ -2777,7 +3408,7 @@
         </w:tc>
         <w:tc>
           <w:tcPr>
-            <w:tcW w:w="6582" w:type="dxa"/>
+            <w:tcW w:w="5032" w:type="dxa"/>
             <w:vMerge/>
           </w:tcPr>
           <w:p/>
@@ -2786,28 +3417,28 @@
       <w:tr>
         <w:tc>
           <w:tcPr>
-            <w:tcW w:w="1552" w:type="dxa"/>
-            <w:vMerge/>
-          </w:tcPr>
-          <w:p/>
-        </w:tc>
-        <w:tc>
-          <w:tcPr>
-            <w:tcW w:w="1555" w:type="dxa"/>
-            <w:vMerge/>
-          </w:tcPr>
-          <w:p/>
-        </w:tc>
-        <w:tc>
-          <w:tcPr>
-            <w:tcW w:w="1833" w:type="dxa"/>
-            <w:vMerge/>
-          </w:tcPr>
-          <w:p/>
-        </w:tc>
-        <w:tc>
-          <w:tcPr>
-            <w:tcW w:w="2426" w:type="dxa"/>
+            <w:tcW w:w="1491" w:type="dxa"/>
+            <w:vMerge/>
+          </w:tcPr>
+          <w:p/>
+        </w:tc>
+        <w:tc>
+          <w:tcPr>
+            <w:tcW w:w="1488" w:type="dxa"/>
+            <w:vMerge/>
+          </w:tcPr>
+          <w:p/>
+        </w:tc>
+        <w:tc>
+          <w:tcPr>
+            <w:tcW w:w="1665" w:type="dxa"/>
+            <w:vMerge/>
+          </w:tcPr>
+          <w:p/>
+        </w:tc>
+        <w:tc>
+          <w:tcPr>
+            <w:tcW w:w="2226" w:type="dxa"/>
           </w:tcPr>
           <w:p>
             <w:r>
@@ -2820,7 +3451,7 @@
         </w:tc>
         <w:tc>
           <w:tcPr>
-            <w:tcW w:w="6582" w:type="dxa"/>
+            <w:tcW w:w="5032" w:type="dxa"/>
           </w:tcPr>
           <w:p>
             <w:r>
@@ -2838,28 +3469,28 @@
       <w:tr>
         <w:tc>
           <w:tcPr>
-            <w:tcW w:w="1552" w:type="dxa"/>
-            <w:vMerge/>
-          </w:tcPr>
-          <w:p/>
-        </w:tc>
-        <w:tc>
-          <w:tcPr>
-            <w:tcW w:w="1555" w:type="dxa"/>
-            <w:vMerge/>
-          </w:tcPr>
-          <w:p/>
-        </w:tc>
-        <w:tc>
-          <w:tcPr>
-            <w:tcW w:w="1833" w:type="dxa"/>
-            <w:vMerge/>
-          </w:tcPr>
-          <w:p/>
-        </w:tc>
-        <w:tc>
-          <w:tcPr>
-            <w:tcW w:w="2426" w:type="dxa"/>
+            <w:tcW w:w="1491" w:type="dxa"/>
+            <w:vMerge/>
+          </w:tcPr>
+          <w:p/>
+        </w:tc>
+        <w:tc>
+          <w:tcPr>
+            <w:tcW w:w="1488" w:type="dxa"/>
+            <w:vMerge/>
+          </w:tcPr>
+          <w:p/>
+        </w:tc>
+        <w:tc>
+          <w:tcPr>
+            <w:tcW w:w="1665" w:type="dxa"/>
+            <w:vMerge/>
+          </w:tcPr>
+          <w:p/>
+        </w:tc>
+        <w:tc>
+          <w:tcPr>
+            <w:tcW w:w="2226" w:type="dxa"/>
           </w:tcPr>
           <w:p>
             <w:r>
@@ -2872,7 +3503,7 @@
         </w:tc>
         <w:tc>
           <w:tcPr>
-            <w:tcW w:w="6582" w:type="dxa"/>
+            <w:tcW w:w="5032" w:type="dxa"/>
           </w:tcPr>
           <w:p>
             <w:r>
@@ -2887,28 +3518,28 @@
       <w:tr>
         <w:tc>
           <w:tcPr>
-            <w:tcW w:w="1552" w:type="dxa"/>
-            <w:vMerge/>
-          </w:tcPr>
-          <w:p/>
-        </w:tc>
-        <w:tc>
-          <w:tcPr>
-            <w:tcW w:w="1555" w:type="dxa"/>
-            <w:vMerge/>
-          </w:tcPr>
-          <w:p/>
-        </w:tc>
-        <w:tc>
-          <w:tcPr>
-            <w:tcW w:w="1833" w:type="dxa"/>
-            <w:vMerge/>
-          </w:tcPr>
-          <w:p/>
-        </w:tc>
-        <w:tc>
-          <w:tcPr>
-            <w:tcW w:w="2426" w:type="dxa"/>
+            <w:tcW w:w="1491" w:type="dxa"/>
+            <w:vMerge/>
+          </w:tcPr>
+          <w:p/>
+        </w:tc>
+        <w:tc>
+          <w:tcPr>
+            <w:tcW w:w="1488" w:type="dxa"/>
+            <w:vMerge/>
+          </w:tcPr>
+          <w:p/>
+        </w:tc>
+        <w:tc>
+          <w:tcPr>
+            <w:tcW w:w="1665" w:type="dxa"/>
+            <w:vMerge/>
+          </w:tcPr>
+          <w:p/>
+        </w:tc>
+        <w:tc>
+          <w:tcPr>
+            <w:tcW w:w="2226" w:type="dxa"/>
           </w:tcPr>
           <w:p>
             <w:r>
@@ -2921,7 +3552,7 @@
         </w:tc>
         <w:tc>
           <w:tcPr>
-            <w:tcW w:w="6582" w:type="dxa"/>
+            <w:tcW w:w="5032" w:type="dxa"/>
           </w:tcPr>
           <w:p>
             <w:r>
@@ -2936,28 +3567,28 @@
       <w:tr>
         <w:tc>
           <w:tcPr>
-            <w:tcW w:w="1552" w:type="dxa"/>
-            <w:vMerge/>
-          </w:tcPr>
-          <w:p/>
-        </w:tc>
-        <w:tc>
-          <w:tcPr>
-            <w:tcW w:w="1555" w:type="dxa"/>
-            <w:vMerge/>
-          </w:tcPr>
-          <w:p/>
-        </w:tc>
-        <w:tc>
-          <w:tcPr>
-            <w:tcW w:w="1833" w:type="dxa"/>
-            <w:vMerge/>
-          </w:tcPr>
-          <w:p/>
-        </w:tc>
-        <w:tc>
-          <w:tcPr>
-            <w:tcW w:w="2426" w:type="dxa"/>
+            <w:tcW w:w="1491" w:type="dxa"/>
+            <w:vMerge/>
+          </w:tcPr>
+          <w:p/>
+        </w:tc>
+        <w:tc>
+          <w:tcPr>
+            <w:tcW w:w="1488" w:type="dxa"/>
+            <w:vMerge/>
+          </w:tcPr>
+          <w:p/>
+        </w:tc>
+        <w:tc>
+          <w:tcPr>
+            <w:tcW w:w="1665" w:type="dxa"/>
+            <w:vMerge/>
+          </w:tcPr>
+          <w:p/>
+        </w:tc>
+        <w:tc>
+          <w:tcPr>
+            <w:tcW w:w="2226" w:type="dxa"/>
           </w:tcPr>
           <w:p>
             <w:r>
@@ -2970,7 +3601,7 @@
         </w:tc>
         <w:tc>
           <w:tcPr>
-            <w:tcW w:w="6582" w:type="dxa"/>
+            <w:tcW w:w="5032" w:type="dxa"/>
           </w:tcPr>
           <w:p>
             <w:r>
@@ -2985,14 +3616,14 @@
       <w:tr>
         <w:tc>
           <w:tcPr>
-            <w:tcW w:w="1552" w:type="dxa"/>
-            <w:vMerge/>
-          </w:tcPr>
-          <w:p/>
-        </w:tc>
-        <w:tc>
-          <w:tcPr>
-            <w:tcW w:w="1555" w:type="dxa"/>
+            <w:tcW w:w="1491" w:type="dxa"/>
+            <w:vMerge/>
+          </w:tcPr>
+          <w:p/>
+        </w:tc>
+        <w:tc>
+          <w:tcPr>
+            <w:tcW w:w="1488" w:type="dxa"/>
           </w:tcPr>
           <w:p>
             <w:r>
@@ -3008,7 +3639,7 @@
         </w:tc>
         <w:tc>
           <w:tcPr>
-            <w:tcW w:w="10841" w:type="dxa"/>
+            <w:tcW w:w="8923" w:type="dxa"/>
             <w:gridSpan w:val="3"/>
             <w:vMerge w:val="restart"/>
           </w:tcPr>
@@ -3028,14 +3659,14 @@
       <w:tr>
         <w:tc>
           <w:tcPr>
-            <w:tcW w:w="1552" w:type="dxa"/>
-            <w:vMerge/>
-          </w:tcPr>
-          <w:p/>
-        </w:tc>
-        <w:tc>
-          <w:tcPr>
-            <w:tcW w:w="1555" w:type="dxa"/>
+            <w:tcW w:w="1491" w:type="dxa"/>
+            <w:vMerge/>
+          </w:tcPr>
+          <w:p/>
+        </w:tc>
+        <w:tc>
+          <w:tcPr>
+            <w:tcW w:w="1488" w:type="dxa"/>
           </w:tcPr>
           <w:p>
             <w:r>
@@ -3048,7 +3679,7 @@
         </w:tc>
         <w:tc>
           <w:tcPr>
-            <w:tcW w:w="10841" w:type="dxa"/>
+            <w:tcW w:w="8923" w:type="dxa"/>
             <w:gridSpan w:val="3"/>
             <w:vMerge/>
           </w:tcPr>
@@ -3056,188 +3687,16 @@
         </w:tc>
       </w:tr>
     </w:tbl>
-    <w:p/>
     <w:p>
       <w:pPr>
         <w:sectPr>
           <w:pgSz w:w="16838" w:h="11906" w:orient="landscape"/>
-          <w:pgMar w:top="1134" w:right="1440" w:bottom="1134" w:left="1440" w:header="851" w:footer="992" w:gutter="0"/>
+          <w:pgMar w:top="1134" w:right="1701" w:bottom="1134" w:left="1701" w:header="851" w:footer="992" w:gutter="0"/>
           <w:cols w:space="425"/>
           <w:docGrid w:type="lines" w:linePitch="312"/>
         </w:sectPr>
       </w:pPr>
     </w:p>
-    <w:p>
-      <w:pPr>
-        <w:rPr>
-          <w:b/>
-        </w:rPr>
-      </w:pPr>
-      <w:r>
-        <w:rPr>
-          <w:rFonts w:hint="eastAsia"/>
-          <w:b/>
-        </w:rPr>
-        <w:lastRenderedPageBreak/>
-        <w:t xml:space="preserve">4. </w:t>
-      </w:r>
-      <w:r>
-        <w:rPr>
-          <w:b/>
-        </w:rPr>
-        <w:t>partition</w:t>
-      </w:r>
-    </w:p>
-    <w:p>
-      <w:pPr>
-        <w:rPr>
-          <w:rFonts w:hint="eastAsia"/>
-        </w:rPr>
-      </w:pPr>
-    </w:p>
-    <w:p>
-      <w:pPr>
-        <w:rPr>
-          <w:b/>
-        </w:rPr>
-      </w:pPr>
-      <w:r>
-        <w:rPr>
-          <w:rFonts w:hint="eastAsia"/>
-          <w:b/>
-        </w:rPr>
-        <w:t>5</w:t>
-      </w:r>
-      <w:bookmarkStart w:id="0" w:name="_GoBack"/>
-      <w:bookmarkEnd w:id="0"/>
-      <w:r>
-        <w:rPr>
-          <w:rFonts w:hint="eastAsia"/>
-          <w:b/>
-        </w:rPr>
-        <w:t xml:space="preserve">. Simulation with </w:t>
-      </w:r>
-      <w:r>
-        <w:rPr>
-          <w:b/>
-        </w:rPr>
-        <w:t>special configurations</w:t>
-      </w:r>
-    </w:p>
-    <w:p>
-      <w:pPr>
-        <w:ind w:firstLine="420"/>
-      </w:pPr>
-      <w:r>
-        <w:rPr>
-          <w:rFonts w:hint="eastAsia"/>
-        </w:rPr>
-        <w:t xml:space="preserve">If you want to </w:t>
-      </w:r>
-      <w:r>
-        <w:t>change the velocity of the robot, you can refer to files “</w:t>
-      </w:r>
-      <w:r>
-        <w:rPr>
-          <w:shd w:val="pct15" w:color="auto" w:fill="FFFFFF"/>
-        </w:rPr>
-        <w:t>launch/hete_*.launch</w:t>
-      </w:r>
-      <w:r>
-        <w:t>” to override some parameters, or directly edit your launch files.</w:t>
-      </w:r>
-    </w:p>
-    <w:p>
-      <w:pPr>
-        <w:ind w:firstLine="420"/>
-      </w:pPr>
-      <w:r>
-        <w:rPr>
-          <w:rFonts w:hint="eastAsia"/>
-        </w:rPr>
-        <w:t>If you want to test the impact of un</w:t>
-      </w:r>
-      <w:r>
-        <w:t>re</w:t>
-      </w:r>
-      <w:r>
-        <w:rPr>
-          <w:rFonts w:hint="eastAsia"/>
-        </w:rPr>
-        <w:t>liable communications</w:t>
-      </w:r>
-      <w:r>
-        <w:t>, you can edit the file “</w:t>
-      </w:r>
-      <w:r>
-        <w:rPr>
-          <w:shd w:val="pct15" w:color="auto" w:fill="FFFFFF"/>
-        </w:rPr>
-        <w:t>src/my_patrol_robot/message_listener.h</w:t>
-      </w:r>
-      <w:r>
-        <w:t>”</w:t>
-      </w:r>
-      <w:r>
-        <w:t>.</w:t>
-      </w:r>
-    </w:p>
-    <w:p>
-      <w:pPr>
-        <w:ind w:firstLine="420"/>
-      </w:pPr>
-      <w:r>
-        <w:t>The program would ignore the received message with a certain probability, so as to simulate the error rate of communication.</w:t>
-      </w:r>
-      <w:r>
-        <w:t xml:space="preserve"> The variable</w:t>
-      </w:r>
-      <w:r>
-        <w:t xml:space="preserve"> “</w:t>
-      </w:r>
-      <w:r>
-        <w:rPr>
-          <w:shd w:val="pct15" w:color="auto" w:fill="FFFFFF"/>
-        </w:rPr>
-        <w:t>int Handler::com_rate_</w:t>
-      </w:r>
-      <w:r>
-        <w:t>” which represents the percentage of reliability can be set from 0 to 100, and 100 means</w:t>
-      </w:r>
-      <w:r>
-        <w:t xml:space="preserve"> to ignore no message</w:t>
-      </w:r>
-      <w:r>
-        <w:t>.</w:t>
-      </w:r>
-    </w:p>
-    <w:p>
-      <w:pPr>
-        <w:ind w:firstLine="420"/>
-      </w:pPr>
-      <w:r>
-        <w:t>The program would only receive messages from robots whose distance to the robot is less than “</w:t>
-      </w:r>
-      <w:r>
-        <w:rPr>
-          <w:shd w:val="pct15" w:color="auto" w:fill="FFFFFF"/>
-        </w:rPr>
-        <w:t>int Handler::com_dist_</w:t>
-      </w:r>
-      <w:r>
-        <w:t>” meter, which represents</w:t>
-      </w:r>
-      <w:r>
-        <w:t xml:space="preserve"> the restriction on communication range</w:t>
-      </w:r>
-      <w:r>
-        <w:t>.</w:t>
-      </w:r>
-      <w:r>
-        <w:t xml:space="preserve"> You can also set it to a large number, so as to relax this restriction.</w:t>
-      </w:r>
-    </w:p>
-    <w:p/>
     <w:p/>
     <w:p>
       <w:pPr>
@@ -3290,7 +3749,7 @@
       <w:r>
         <w:t xml:space="preserve">. Any questions, please email </w:t>
       </w:r>
-      <w:hyperlink r:id="rId27" w:history="1">
+      <w:hyperlink r:id="rId31" w:history="1">
         <w:r>
           <w:rPr>
             <w:rStyle w:val="a5"/>

</xml_diff>